<commit_message>
Added documentation - background & XML
</commit_message>
<xml_diff>
--- a/Project XML Report.docx
+++ b/Project XML Report.docx
@@ -4,18 +4,125 @@
   <w:body>
     <w:p>
       <w:pPr>
-        <w:pStyle w:val="Heading1"/>
-      </w:pPr>
-      <w:r>
-        <w:t>Background Research and Investigations</w:t>
-      </w:r>
+        <w:pStyle w:val="BodyText"/>
+        <w:spacing w:after="74"/>
+        <w:jc w:val="center"/>
+        <w:rPr>
+          <w:rFonts w:ascii="Cambria" w:hAnsi="Cambria"/>
+          <w:b/>
+          <w:bCs/>
+          <w:sz w:val="32"/>
+          <w:szCs w:val="32"/>
+        </w:rPr>
+      </w:pPr>
+    </w:p>
+    <w:p>
+      <w:pPr>
+        <w:pStyle w:val="BodyText"/>
+        <w:spacing w:after="74"/>
+        <w:ind w:left="720"/>
+        <w:jc w:val="center"/>
+        <w:rPr>
+          <w:rFonts w:ascii="Cambria" w:hAnsi="Cambria"/>
+          <w:b/>
+          <w:bCs/>
+          <w:sz w:val="32"/>
+          <w:szCs w:val="32"/>
+        </w:rPr>
+      </w:pPr>
+      <w:r>
+        <w:rPr>
+          <w:rFonts w:ascii="Cambria" w:hAnsi="Cambria"/>
+          <w:b/>
+          <w:bCs/>
+          <w:sz w:val="32"/>
+          <w:szCs w:val="32"/>
+        </w:rPr>
+        <w:t>11. Use of web services</w:t>
+      </w:r>
+    </w:p>
+    <w:p>
+      <w:pPr>
+        <w:pStyle w:val="BodyText"/>
+        <w:spacing w:after="74"/>
+        <w:ind w:left="720"/>
+        <w:jc w:val="center"/>
+        <w:rPr>
+          <w:rFonts w:ascii="Cambria" w:hAnsi="Cambria"/>
+          <w:b/>
+          <w:bCs/>
+          <w:sz w:val="32"/>
+          <w:szCs w:val="32"/>
+        </w:rPr>
+      </w:pPr>
     </w:p>
     <w:p>
       <w:pPr>
         <w:jc w:val="both"/>
       </w:pPr>
       <w:r>
-        <w:t>The API input on movie locations in New York which was being used in the project was in XML. In (</w:t>
+        <w:t>The information for Filming Scenes and Locations from New York is available on the NYC Open Data site</w:t>
+      </w:r>
+      <w:proofErr w:type="gramStart"/>
+      <w:r>
+        <w:t>,  on</w:t>
+      </w:r>
+      <w:proofErr w:type="gramEnd"/>
+      <w:r>
+        <w:t xml:space="preserve"> the following URL</w:t>
+      </w:r>
+    </w:p>
+    <w:p>
+      <w:pPr>
+        <w:jc w:val="both"/>
+      </w:pPr>
+      <w:r>
+        <w:t>https://nycopendata.socrata.com/Business-and-Economic/Filming-Locations-Scenes-from-the-City-/qb3k-n8mm</w:t>
+      </w:r>
+    </w:p>
+    <w:p>
+      <w:pPr>
+        <w:jc w:val="both"/>
+      </w:pPr>
+      <w:r>
+        <w:t>Or enter the NYC Open Data site</w:t>
+      </w:r>
+      <w:r>
+        <w:rPr>
+          <w:rStyle w:val="FootnoteReference"/>
+        </w:rPr>
+        <w:footnoteReference w:id="1"/>
+      </w:r>
+      <w:r>
+        <w:t xml:space="preserve"> and search for filming locations. </w:t>
+      </w:r>
+    </w:p>
+    <w:p>
+      <w:pPr>
+        <w:jc w:val="both"/>
+      </w:pPr>
+      <w:r>
+        <w:t>From the site press the XML file button. The XML file is Interactive_Map_Data.x</w:t>
+      </w:r>
+      <w:r>
+        <w:t xml:space="preserve">ml. </w:t>
+      </w:r>
+      <w:r>
+        <w:t>The structure of the XML file is given in Appendix A.</w:t>
+      </w:r>
+    </w:p>
+    <w:p>
+      <w:pPr>
+        <w:jc w:val="both"/>
+      </w:pPr>
+      <w:r>
+        <w:t xml:space="preserve">The API input on movie locations in New York which was being used in the project was </w:t>
+      </w:r>
+      <w:r>
+        <w:t xml:space="preserve">therefore </w:t>
+      </w:r>
+      <w:r>
+        <w:t>in XML. In (</w:t>
       </w:r>
       <w:proofErr w:type="spellStart"/>
       <w:r>
@@ -26,7 +133,13 @@
         <w:t xml:space="preserve"> 2011) the d</w:t>
       </w:r>
       <w:r>
-        <w:t>ifferent XML APIs are outlined, along with when best to use each one. There are 4 APIs for working with XML documents in Visual Studio:</w:t>
+        <w:t xml:space="preserve">ifferent XML APIs </w:t>
+      </w:r>
+      <w:r>
+        <w:t xml:space="preserve">for Microsoft Visual Studio </w:t>
+      </w:r>
+      <w:r>
+        <w:t>are outlined, along with when best to use each one. There are 4 APIs for working with XML documents in Visual Studio:</w:t>
       </w:r>
     </w:p>
     <w:p>
@@ -315,6 +428,7 @@
         <w:jc w:val="both"/>
       </w:pPr>
       <w:r>
+        <w:lastRenderedPageBreak/>
         <w:t xml:space="preserve">You need Simple transformations – </w:t>
       </w:r>
       <w:proofErr w:type="spellStart"/>
@@ -448,7 +562,6 @@
         <w:jc w:val="both"/>
       </w:pPr>
       <w:r>
-        <w:lastRenderedPageBreak/>
         <w:t xml:space="preserve">Typical times when to use </w:t>
       </w:r>
       <w:proofErr w:type="spellStart"/>
@@ -808,7 +921,11 @@
       </w:r>
       <w:proofErr w:type="spellEnd"/>
       <w:r>
-        <w:t xml:space="preserve">, but much more easily. For instance, you can build and change Xml documents, validate against the </w:t>
+        <w:t xml:space="preserve">, but much more easily. For instance, you can build and change Xml </w:t>
+      </w:r>
+      <w:r>
+        <w:lastRenderedPageBreak/>
+        <w:t xml:space="preserve">documents, validate against the </w:t>
       </w:r>
       <w:proofErr w:type="spellStart"/>
       <w:r>
@@ -840,7 +957,10 @@
       </w:r>
       <w:proofErr w:type="gramEnd"/>
       <w:r>
-        <w:t xml:space="preserve"> usage of LINQ over </w:t>
+        <w:t xml:space="preserve"> usage of LINQ o</w:t>
+      </w:r>
+      <w:r>
+        <w:t xml:space="preserve">ver </w:t>
       </w:r>
       <w:proofErr w:type="spellStart"/>
       <w:r>
@@ -848,7 +968,10 @@
       </w:r>
       <w:proofErr w:type="spellEnd"/>
       <w:r>
-        <w:t xml:space="preserve"> in new projects). </w:t>
+        <w:t xml:space="preserve"> in new projects</w:t>
+      </w:r>
+      <w:r>
+        <w:t xml:space="preserve">. </w:t>
       </w:r>
     </w:p>
     <w:p>
@@ -899,7 +1022,10 @@
       </w:r>
       <w:proofErr w:type="spellEnd"/>
       <w:r>
-        <w:t xml:space="preserve"> works (deferred execution). [EXPAND in new web page]</w:t>
+        <w:t xml:space="preserve"> works (deferred exec</w:t>
+      </w:r>
+      <w:r>
+        <w:t xml:space="preserve">ution). </w:t>
       </w:r>
     </w:p>
     <w:p>
@@ -980,7 +1106,6 @@
         <w:jc w:val="both"/>
       </w:pPr>
       <w:r>
-        <w:lastRenderedPageBreak/>
         <w:t>When not to use LINQ to XML:</w:t>
       </w:r>
     </w:p>
@@ -1091,11 +1216,67 @@
     </w:p>
     <w:p>
       <w:pPr>
-        <w:pStyle w:val="Heading1"/>
-      </w:pPr>
-      <w:r>
-        <w:t>References</w:t>
-      </w:r>
+        <w:pStyle w:val="BodyText"/>
+        <w:spacing w:after="74"/>
+        <w:jc w:val="center"/>
+        <w:rPr>
+          <w:rFonts w:ascii="Cambria" w:hAnsi="Cambria"/>
+          <w:b/>
+          <w:bCs/>
+          <w:sz w:val="32"/>
+          <w:szCs w:val="32"/>
+        </w:rPr>
+      </w:pPr>
+    </w:p>
+    <w:p>
+      <w:pPr>
+        <w:pStyle w:val="BodyText"/>
+        <w:spacing w:after="74"/>
+        <w:ind w:left="720"/>
+        <w:jc w:val="center"/>
+        <w:rPr>
+          <w:rFonts w:ascii="Cambria" w:hAnsi="Cambria"/>
+          <w:b/>
+          <w:bCs/>
+          <w:sz w:val="32"/>
+          <w:szCs w:val="32"/>
+        </w:rPr>
+      </w:pPr>
+      <w:r>
+        <w:rPr>
+          <w:rFonts w:ascii="Cambria" w:hAnsi="Cambria"/>
+          <w:b/>
+          <w:bCs/>
+          <w:sz w:val="32"/>
+          <w:szCs w:val="32"/>
+        </w:rPr>
+        <w:t>13</w:t>
+      </w:r>
+      <w:r>
+        <w:rPr>
+          <w:rFonts w:ascii="Cambria" w:hAnsi="Cambria"/>
+          <w:b/>
+          <w:bCs/>
+          <w:sz w:val="32"/>
+          <w:szCs w:val="32"/>
+        </w:rPr>
+        <w:t>. References</w:t>
+      </w:r>
+    </w:p>
+    <w:p>
+      <w:pPr>
+        <w:pStyle w:val="BodyText"/>
+        <w:spacing w:after="74"/>
+        <w:ind w:left="720"/>
+        <w:jc w:val="center"/>
+        <w:rPr>
+          <w:rFonts w:ascii="Cambria" w:hAnsi="Cambria"/>
+          <w:b/>
+          <w:bCs/>
+          <w:sz w:val="32"/>
+          <w:szCs w:val="32"/>
+        </w:rPr>
+      </w:pPr>
     </w:p>
     <w:p>
       <w:pPr>
@@ -1136,7 +1317,7 @@
       <w:r>
         <w:t xml:space="preserve">Available from: </w:t>
       </w:r>
-      <w:hyperlink r:id="rId5" w:history="1">
+      <w:hyperlink r:id="rId8" w:history="1">
         <w:r>
           <w:rPr>
             <w:rStyle w:val="Hyperlink"/>
@@ -1147,6 +1328,3416 @@
       <w:r>
         <w:t xml:space="preserve"> [Accessed 14th July 2012]</w:t>
       </w:r>
+    </w:p>
+    <w:p>
+      <w:pPr>
+        <w:pStyle w:val="BodyText"/>
+        <w:spacing w:after="74"/>
+        <w:jc w:val="center"/>
+        <w:rPr>
+          <w:rFonts w:ascii="Cambria" w:hAnsi="Cambria"/>
+          <w:b/>
+          <w:bCs/>
+          <w:sz w:val="32"/>
+          <w:szCs w:val="32"/>
+        </w:rPr>
+      </w:pPr>
+    </w:p>
+    <w:p>
+      <w:pPr>
+        <w:pStyle w:val="BodyText"/>
+        <w:spacing w:after="74"/>
+        <w:ind w:left="720"/>
+        <w:jc w:val="center"/>
+        <w:rPr>
+          <w:rFonts w:ascii="Cambria" w:hAnsi="Cambria"/>
+          <w:b/>
+          <w:bCs/>
+          <w:sz w:val="32"/>
+          <w:szCs w:val="32"/>
+        </w:rPr>
+      </w:pPr>
+    </w:p>
+    <w:p>
+      <w:pPr>
+        <w:pStyle w:val="BodyText"/>
+        <w:spacing w:after="74"/>
+        <w:ind w:left="720"/>
+        <w:jc w:val="center"/>
+        <w:rPr>
+          <w:rFonts w:ascii="Cambria" w:hAnsi="Cambria"/>
+          <w:b/>
+          <w:bCs/>
+          <w:sz w:val="32"/>
+          <w:szCs w:val="32"/>
+        </w:rPr>
+      </w:pPr>
+    </w:p>
+    <w:p>
+      <w:pPr>
+        <w:pStyle w:val="BodyText"/>
+        <w:spacing w:after="74"/>
+        <w:ind w:left="720"/>
+        <w:jc w:val="center"/>
+        <w:rPr>
+          <w:rFonts w:ascii="Cambria" w:hAnsi="Cambria"/>
+          <w:b/>
+          <w:bCs/>
+          <w:sz w:val="32"/>
+          <w:szCs w:val="32"/>
+        </w:rPr>
+      </w:pPr>
+    </w:p>
+    <w:p>
+      <w:pPr>
+        <w:pStyle w:val="BodyText"/>
+        <w:spacing w:after="74"/>
+        <w:ind w:left="720"/>
+        <w:jc w:val="center"/>
+        <w:rPr>
+          <w:rFonts w:ascii="Cambria" w:hAnsi="Cambria"/>
+          <w:b/>
+          <w:bCs/>
+          <w:sz w:val="32"/>
+          <w:szCs w:val="32"/>
+        </w:rPr>
+      </w:pPr>
+      <w:r>
+        <w:rPr>
+          <w:rFonts w:ascii="Cambria" w:hAnsi="Cambria"/>
+          <w:b/>
+          <w:bCs/>
+          <w:sz w:val="32"/>
+          <w:szCs w:val="32"/>
+        </w:rPr>
+        <w:lastRenderedPageBreak/>
+        <w:t>A. New York Filming Locations XML Data</w:t>
+      </w:r>
+    </w:p>
+    <w:p>
+      <w:pPr>
+        <w:pStyle w:val="BodyText"/>
+        <w:spacing w:after="74"/>
+        <w:ind w:left="720"/>
+        <w:jc w:val="center"/>
+        <w:rPr>
+          <w:rFonts w:ascii="Cambria" w:hAnsi="Cambria"/>
+          <w:b/>
+          <w:bCs/>
+          <w:sz w:val="32"/>
+          <w:szCs w:val="32"/>
+        </w:rPr>
+      </w:pPr>
+    </w:p>
+    <w:p>
+      <w:pPr>
+        <w:jc w:val="both"/>
+      </w:pPr>
+      <w:r>
+        <w:t>The XML Data is plainly downloaded from an MS Office Excel spreadsheet file. This can be seen from its structure. It is divided into rows and cells unlike a straight forward XML file, which might contain the following excerpt.</w:t>
+      </w:r>
+    </w:p>
+    <w:p>
+      <w:r>
+        <w:t>&lt;Film&gt;Die Hard</w:t>
+      </w:r>
+    </w:p>
+    <w:p>
+      <w:r>
+        <w:t xml:space="preserve">  &lt;Location&gt;</w:t>
+      </w:r>
+    </w:p>
+    <w:p>
+      <w:r>
+        <w:t xml:space="preserve">  &lt;Place&gt;Manhattan</w:t>
+      </w:r>
+    </w:p>
+    <w:p>
+      <w:r>
+        <w:t xml:space="preserve">    &lt;Latitude&gt;</w:t>
+      </w:r>
+      <w:r>
+        <w:t xml:space="preserve"> 40.7792578185718</w:t>
+      </w:r>
+      <w:r>
+        <w:t>&lt;/Latitude&gt;</w:t>
+      </w:r>
+    </w:p>
+    <w:p>
+      <w:r>
+        <w:t xml:space="preserve">    &lt;Longitude&gt;</w:t>
+      </w:r>
+      <w:r>
+        <w:t>-73.9815366268158</w:t>
+      </w:r>
+      <w:r>
+        <w:t>&lt;/Longitude&gt;</w:t>
+      </w:r>
+    </w:p>
+    <w:p>
+      <w:r>
+        <w:t>&lt;/Place&gt;</w:t>
+      </w:r>
+    </w:p>
+    <w:p>
+      <w:r>
+        <w:t>&lt;/Film&gt;</w:t>
+      </w:r>
+    </w:p>
+    <w:p>
+      <w:pPr>
+        <w:jc w:val="both"/>
+      </w:pPr>
+      <w:r>
+        <w:t>In the actual XML file the</w:t>
+      </w:r>
+      <w:r>
+        <w:t xml:space="preserve"> first row contains nothing relevant. The second row contains the titles for each column. Further rows contain the data</w:t>
+      </w:r>
+      <w:r>
+        <w:t xml:space="preserve"> such as film title and location name. The type of data is given by the cell position in the row. Each cell’s type is given by that cell’s title in the second row. For instance if cell 1 in row 2 is “Film” then all rows (after the second) contain the film title in cell 1. Similarly “Location Display Text”</w:t>
+      </w:r>
+      <w:r>
+        <w:t xml:space="preserve"> indicates which cell contains the location names. To indicate more than one shooting location for a film the film name is repeated in the next entry. For instance:</w:t>
+      </w:r>
+    </w:p>
+    <w:p>
+      <w:pPr>
+        <w:jc w:val="both"/>
+      </w:pPr>
+      <w:r>
+        <w:t>{“Die Hard”, “Manhattan”, “30</w:t>
+      </w:r>
+      <w:r>
+        <w:t>.0</w:t>
+      </w:r>
+      <w:r>
+        <w:t>”, “-75</w:t>
+      </w:r>
+      <w:r>
+        <w:t>.0</w:t>
+      </w:r>
+      <w:r>
+        <w:t>”</w:t>
+      </w:r>
+      <w:r>
+        <w:t>},</w:t>
+      </w:r>
+    </w:p>
+    <w:p>
+      <w:pPr>
+        <w:jc w:val="both"/>
+      </w:pPr>
+      <w:r>
+        <w:t>{“Die Hard”, “Queens”, “35.0”, “-74.0”},</w:t>
+      </w:r>
+    </w:p>
+    <w:p>
+      <w:pPr>
+        <w:jc w:val="both"/>
+      </w:pPr>
+      <w:r>
+        <w:t>The user interface sees this as one film (“Die Hard”) with two locations (“Manhattan”, and “Queens”). The input XML data is structured as follows:</w:t>
+      </w:r>
+    </w:p>
+    <w:p>
+      <w:r>
+        <w:t>&lt;Workbook&gt;</w:t>
+      </w:r>
+    </w:p>
+    <w:p>
+      <w:r>
+        <w:t xml:space="preserve"> &lt;</w:t>
+      </w:r>
+      <w:proofErr w:type="spellStart"/>
+      <w:r>
+        <w:t>DocumentProperties</w:t>
+      </w:r>
+      <w:proofErr w:type="spellEnd"/>
+      <w:r>
+        <w:t>&gt;</w:t>
+      </w:r>
+    </w:p>
+    <w:p>
+      <w:r>
+        <w:t xml:space="preserve"> </w:t>
+      </w:r>
+    </w:p>
+    <w:p>
+      <w:r>
+        <w:t xml:space="preserve">   ...</w:t>
+      </w:r>
+    </w:p>
+    <w:p>
+      <w:r>
+        <w:t xml:space="preserve">   </w:t>
+      </w:r>
+    </w:p>
+    <w:p>
+      <w:r>
+        <w:t xml:space="preserve"> &lt;/</w:t>
+      </w:r>
+      <w:proofErr w:type="spellStart"/>
+      <w:r>
+        <w:t>DocumentProperties</w:t>
+      </w:r>
+      <w:proofErr w:type="spellEnd"/>
+      <w:r>
+        <w:t>&gt;</w:t>
+      </w:r>
+    </w:p>
+    <w:p>
+      <w:r>
+        <w:t xml:space="preserve"> &lt;</w:t>
+      </w:r>
+      <w:proofErr w:type="spellStart"/>
+      <w:r>
+        <w:t>OfficeDocumentSettings</w:t>
+      </w:r>
+      <w:proofErr w:type="spellEnd"/>
+      <w:r>
+        <w:t>&gt;</w:t>
+      </w:r>
+    </w:p>
+    <w:p>
+      <w:r>
+        <w:t xml:space="preserve"> </w:t>
+      </w:r>
+    </w:p>
+    <w:p>
+      <w:r>
+        <w:t xml:space="preserve">   ...</w:t>
+      </w:r>
+    </w:p>
+    <w:p>
+      <w:r>
+        <w:lastRenderedPageBreak/>
+        <w:t xml:space="preserve">   </w:t>
+      </w:r>
+    </w:p>
+    <w:p>
+      <w:r>
+        <w:t xml:space="preserve"> &lt;/</w:t>
+      </w:r>
+      <w:proofErr w:type="spellStart"/>
+      <w:r>
+        <w:t>OfficeDocumentSettings</w:t>
+      </w:r>
+      <w:proofErr w:type="spellEnd"/>
+      <w:r>
+        <w:t>&gt;</w:t>
+      </w:r>
+    </w:p>
+    <w:p>
+      <w:r>
+        <w:t xml:space="preserve"> &lt;</w:t>
+      </w:r>
+      <w:proofErr w:type="spellStart"/>
+      <w:r>
+        <w:t>ExcelWorkbook</w:t>
+      </w:r>
+      <w:proofErr w:type="spellEnd"/>
+      <w:r>
+        <w:t>&gt;</w:t>
+      </w:r>
+    </w:p>
+    <w:p>
+      <w:r>
+        <w:t xml:space="preserve"> </w:t>
+      </w:r>
+    </w:p>
+    <w:p>
+      <w:r>
+        <w:t xml:space="preserve">   ...</w:t>
+      </w:r>
+    </w:p>
+    <w:p>
+      <w:r>
+        <w:t xml:space="preserve">   </w:t>
+      </w:r>
+    </w:p>
+    <w:p>
+      <w:r>
+        <w:t xml:space="preserve"> &lt;/</w:t>
+      </w:r>
+      <w:proofErr w:type="spellStart"/>
+      <w:r>
+        <w:t>ExcelWorkbook</w:t>
+      </w:r>
+      <w:proofErr w:type="spellEnd"/>
+      <w:r>
+        <w:t>&gt;</w:t>
+      </w:r>
+    </w:p>
+    <w:p>
+      <w:r>
+        <w:t xml:space="preserve"> &lt;Styles&gt;</w:t>
+      </w:r>
+    </w:p>
+    <w:p>
+      <w:r>
+        <w:t xml:space="preserve"> </w:t>
+      </w:r>
+    </w:p>
+    <w:p>
+      <w:r>
+        <w:t xml:space="preserve">   ...</w:t>
+      </w:r>
+    </w:p>
+    <w:p>
+      <w:r>
+        <w:t xml:space="preserve">   </w:t>
+      </w:r>
+    </w:p>
+    <w:p>
+      <w:r>
+        <w:t xml:space="preserve"> &lt;/Styles&gt;</w:t>
+      </w:r>
+    </w:p>
+    <w:p>
+      <w:r>
+        <w:t xml:space="preserve"> &lt;Worksheet </w:t>
+      </w:r>
+      <w:proofErr w:type="spellStart"/>
+      <w:r>
+        <w:t>ss</w:t>
+      </w:r>
+      <w:proofErr w:type="gramStart"/>
+      <w:r>
+        <w:t>:Name</w:t>
+      </w:r>
+      <w:proofErr w:type="spellEnd"/>
+      <w:proofErr w:type="gramEnd"/>
+      <w:r>
+        <w:t>="</w:t>
+      </w:r>
+      <w:proofErr w:type="spellStart"/>
+      <w:r>
+        <w:t>FullMapList</w:t>
+      </w:r>
+      <w:proofErr w:type="spellEnd"/>
+      <w:r>
+        <w:t>"&gt;</w:t>
+      </w:r>
+    </w:p>
+    <w:p>
+      <w:r>
+        <w:t xml:space="preserve">  &lt;Names&gt;</w:t>
+      </w:r>
+    </w:p>
+    <w:p>
+      <w:r>
+        <w:t xml:space="preserve">  </w:t>
+      </w:r>
+    </w:p>
+    <w:p>
+      <w:r>
+        <w:t xml:space="preserve">    ...</w:t>
+      </w:r>
+    </w:p>
+    <w:p>
+      <w:r>
+        <w:tab/>
+      </w:r>
+    </w:p>
+    <w:p>
+      <w:r>
+        <w:t xml:space="preserve">  &lt;/Names&gt;</w:t>
+      </w:r>
+    </w:p>
+    <w:p>
+      <w:r>
+        <w:t xml:space="preserve">  &lt;Table&gt;</w:t>
+      </w:r>
+    </w:p>
+    <w:p>
+      <w:r>
+        <w:t xml:space="preserve">   &lt;Column&gt;</w:t>
+      </w:r>
+    </w:p>
+    <w:p>
+      <w:r>
+        <w:t xml:space="preserve">   </w:t>
+      </w:r>
+    </w:p>
+    <w:p>
+      <w:r>
+        <w:t xml:space="preserve">     ...</w:t>
+      </w:r>
+    </w:p>
+    <w:p>
+      <w:r>
+        <w:tab/>
+        <w:t xml:space="preserve"> </w:t>
+      </w:r>
+    </w:p>
+    <w:p>
+      <w:r>
+        <w:t xml:space="preserve">   &lt;/Column&gt;</w:t>
+      </w:r>
+    </w:p>
+    <w:p>
+      <w:r>
+        <w:t xml:space="preserve">   &lt;Row&gt;</w:t>
+      </w:r>
+    </w:p>
+    <w:p>
+      <w:r>
+        <w:t xml:space="preserve">   </w:t>
+      </w:r>
+    </w:p>
+    <w:p>
+      <w:r>
+        <w:t xml:space="preserve">     ...</w:t>
+      </w:r>
+    </w:p>
+    <w:p>
+      <w:r>
+        <w:lastRenderedPageBreak/>
+        <w:tab/>
+        <w:t xml:space="preserve"> </w:t>
+      </w:r>
+    </w:p>
+    <w:p>
+      <w:r>
+        <w:t xml:space="preserve">   &lt;Row </w:t>
+      </w:r>
+      <w:proofErr w:type="spellStart"/>
+      <w:r>
+        <w:t>ss</w:t>
+      </w:r>
+      <w:proofErr w:type="gramStart"/>
+      <w:r>
+        <w:t>:Index</w:t>
+      </w:r>
+      <w:proofErr w:type="spellEnd"/>
+      <w:proofErr w:type="gramEnd"/>
+      <w:r>
+        <w:t xml:space="preserve">="2" </w:t>
+      </w:r>
+      <w:proofErr w:type="spellStart"/>
+      <w:r>
+        <w:t>ss:Height</w:t>
+      </w:r>
+      <w:proofErr w:type="spellEnd"/>
+      <w:r>
+        <w:t>="18.75"&gt;</w:t>
+      </w:r>
+    </w:p>
+    <w:p>
+      <w:r>
+        <w:t xml:space="preserve">    &lt;Cell </w:t>
+      </w:r>
+      <w:proofErr w:type="spellStart"/>
+      <w:r>
+        <w:t>ss</w:t>
+      </w:r>
+      <w:proofErr w:type="gramStart"/>
+      <w:r>
+        <w:t>:StyleID</w:t>
+      </w:r>
+      <w:proofErr w:type="spellEnd"/>
+      <w:proofErr w:type="gramEnd"/>
+      <w:r>
+        <w:t xml:space="preserve">="s32"&gt;&lt;Data </w:t>
+      </w:r>
+      <w:proofErr w:type="spellStart"/>
+      <w:r>
+        <w:t>ss:Type</w:t>
+      </w:r>
+      <w:proofErr w:type="spellEnd"/>
+      <w:r>
+        <w:t>="String"&gt;Scenes from the City: Locations&lt;/Data&gt;&lt;/Cell&gt;</w:t>
+      </w:r>
+    </w:p>
+    <w:p>
+      <w:r>
+        <w:t xml:space="preserve">    &lt;Cell </w:t>
+      </w:r>
+      <w:proofErr w:type="spellStart"/>
+      <w:r>
+        <w:t>ss</w:t>
+      </w:r>
+      <w:proofErr w:type="gramStart"/>
+      <w:r>
+        <w:t>:StyleID</w:t>
+      </w:r>
+      <w:proofErr w:type="spellEnd"/>
+      <w:proofErr w:type="gramEnd"/>
+      <w:r>
+        <w:t>="s31"/&gt;</w:t>
+      </w:r>
+    </w:p>
+    <w:p>
+      <w:r>
+        <w:t xml:space="preserve">    &lt;Cell </w:t>
+      </w:r>
+      <w:proofErr w:type="spellStart"/>
+      <w:r>
+        <w:t>ss</w:t>
+      </w:r>
+      <w:proofErr w:type="gramStart"/>
+      <w:r>
+        <w:t>:StyleID</w:t>
+      </w:r>
+      <w:proofErr w:type="spellEnd"/>
+      <w:proofErr w:type="gramEnd"/>
+      <w:r>
+        <w:t>="s97"/&gt;</w:t>
+      </w:r>
+    </w:p>
+    <w:p>
+      <w:r>
+        <w:t xml:space="preserve">    &lt;Cell </w:t>
+      </w:r>
+      <w:proofErr w:type="spellStart"/>
+      <w:r>
+        <w:t>ss</w:t>
+      </w:r>
+      <w:proofErr w:type="gramStart"/>
+      <w:r>
+        <w:t>:StyleID</w:t>
+      </w:r>
+      <w:proofErr w:type="spellEnd"/>
+      <w:proofErr w:type="gramEnd"/>
+      <w:r>
+        <w:t>="s57"/&gt;</w:t>
+      </w:r>
+    </w:p>
+    <w:p>
+      <w:r>
+        <w:t xml:space="preserve">    &lt;Cell </w:t>
+      </w:r>
+      <w:proofErr w:type="spellStart"/>
+      <w:r>
+        <w:t>ss</w:t>
+      </w:r>
+      <w:proofErr w:type="gramStart"/>
+      <w:r>
+        <w:t>:StyleID</w:t>
+      </w:r>
+      <w:proofErr w:type="spellEnd"/>
+      <w:proofErr w:type="gramEnd"/>
+      <w:r>
+        <w:t>="s31"/&gt;</w:t>
+      </w:r>
+    </w:p>
+    <w:p>
+      <w:r>
+        <w:t xml:space="preserve">    &lt;Cell </w:t>
+      </w:r>
+      <w:proofErr w:type="spellStart"/>
+      <w:r>
+        <w:t>ss</w:t>
+      </w:r>
+      <w:proofErr w:type="gramStart"/>
+      <w:r>
+        <w:t>:StyleID</w:t>
+      </w:r>
+      <w:proofErr w:type="spellEnd"/>
+      <w:proofErr w:type="gramEnd"/>
+      <w:r>
+        <w:t>="s31"/&gt;</w:t>
+      </w:r>
+    </w:p>
+    <w:p>
+      <w:r>
+        <w:t xml:space="preserve">    &lt;Cell </w:t>
+      </w:r>
+      <w:proofErr w:type="spellStart"/>
+      <w:r>
+        <w:t>ss</w:t>
+      </w:r>
+      <w:proofErr w:type="gramStart"/>
+      <w:r>
+        <w:t>:StyleID</w:t>
+      </w:r>
+      <w:proofErr w:type="spellEnd"/>
+      <w:proofErr w:type="gramEnd"/>
+      <w:r>
+        <w:t>="s31"/&gt;</w:t>
+      </w:r>
+    </w:p>
+    <w:p>
+      <w:r>
+        <w:t xml:space="preserve">    &lt;Cell </w:t>
+      </w:r>
+      <w:proofErr w:type="spellStart"/>
+      <w:r>
+        <w:t>ss</w:t>
+      </w:r>
+      <w:proofErr w:type="gramStart"/>
+      <w:r>
+        <w:t>:StyleID</w:t>
+      </w:r>
+      <w:proofErr w:type="spellEnd"/>
+      <w:proofErr w:type="gramEnd"/>
+      <w:r>
+        <w:t>="s31"/&gt;</w:t>
+      </w:r>
+    </w:p>
+    <w:p>
+      <w:r>
+        <w:t xml:space="preserve">    &lt;Cell </w:t>
+      </w:r>
+      <w:proofErr w:type="spellStart"/>
+      <w:r>
+        <w:t>ss</w:t>
+      </w:r>
+      <w:proofErr w:type="gramStart"/>
+      <w:r>
+        <w:t>:StyleID</w:t>
+      </w:r>
+      <w:proofErr w:type="spellEnd"/>
+      <w:proofErr w:type="gramEnd"/>
+      <w:r>
+        <w:t>="s90"/&gt;</w:t>
+      </w:r>
+    </w:p>
+    <w:p>
+      <w:r>
+        <w:t xml:space="preserve">    &lt;Cell </w:t>
+      </w:r>
+      <w:proofErr w:type="spellStart"/>
+      <w:r>
+        <w:t>ss</w:t>
+      </w:r>
+      <w:proofErr w:type="gramStart"/>
+      <w:r>
+        <w:t>:StyleID</w:t>
+      </w:r>
+      <w:proofErr w:type="spellEnd"/>
+      <w:proofErr w:type="gramEnd"/>
+      <w:r>
+        <w:t>="s47"/&gt;</w:t>
+      </w:r>
+    </w:p>
+    <w:p>
+      <w:r>
+        <w:t xml:space="preserve">    &lt;Cell </w:t>
+      </w:r>
+      <w:proofErr w:type="spellStart"/>
+      <w:r>
+        <w:t>ss</w:t>
+      </w:r>
+      <w:proofErr w:type="gramStart"/>
+      <w:r>
+        <w:t>:StyleID</w:t>
+      </w:r>
+      <w:proofErr w:type="spellEnd"/>
+      <w:proofErr w:type="gramEnd"/>
+      <w:r>
+        <w:t>="s48"/&gt;</w:t>
+      </w:r>
+    </w:p>
+    <w:p>
+      <w:r>
+        <w:t xml:space="preserve">    &lt;Cell </w:t>
+      </w:r>
+      <w:proofErr w:type="spellStart"/>
+      <w:r>
+        <w:t>ss</w:t>
+      </w:r>
+      <w:proofErr w:type="gramStart"/>
+      <w:r>
+        <w:t>:StyleID</w:t>
+      </w:r>
+      <w:proofErr w:type="spellEnd"/>
+      <w:proofErr w:type="gramEnd"/>
+      <w:r>
+        <w:t>="s33"/&gt;</w:t>
+      </w:r>
+    </w:p>
+    <w:p>
+      <w:r>
+        <w:t xml:space="preserve">    &lt;Cell </w:t>
+      </w:r>
+      <w:proofErr w:type="spellStart"/>
+      <w:r>
+        <w:t>ss</w:t>
+      </w:r>
+      <w:proofErr w:type="gramStart"/>
+      <w:r>
+        <w:t>:StyleID</w:t>
+      </w:r>
+      <w:proofErr w:type="spellEnd"/>
+      <w:proofErr w:type="gramEnd"/>
+      <w:r>
+        <w:t>="s33"/&gt;</w:t>
+      </w:r>
+    </w:p>
+    <w:p>
+      <w:r>
+        <w:t xml:space="preserve">    &lt;Cell </w:t>
+      </w:r>
+      <w:proofErr w:type="spellStart"/>
+      <w:r>
+        <w:t>ss</w:t>
+      </w:r>
+      <w:proofErr w:type="gramStart"/>
+      <w:r>
+        <w:t>:StyleID</w:t>
+      </w:r>
+      <w:proofErr w:type="spellEnd"/>
+      <w:proofErr w:type="gramEnd"/>
+      <w:r>
+        <w:t>="s33"/&gt;</w:t>
+      </w:r>
+    </w:p>
+    <w:p>
+      <w:r>
+        <w:t xml:space="preserve">    &lt;Cell </w:t>
+      </w:r>
+      <w:proofErr w:type="spellStart"/>
+      <w:r>
+        <w:t>ss</w:t>
+      </w:r>
+      <w:proofErr w:type="gramStart"/>
+      <w:r>
+        <w:t>:StyleID</w:t>
+      </w:r>
+      <w:proofErr w:type="spellEnd"/>
+      <w:proofErr w:type="gramEnd"/>
+      <w:r>
+        <w:t>="s33"/&gt;</w:t>
+      </w:r>
+    </w:p>
+    <w:p>
+      <w:r>
+        <w:t xml:space="preserve">    &lt;Cell </w:t>
+      </w:r>
+      <w:proofErr w:type="spellStart"/>
+      <w:r>
+        <w:t>ss</w:t>
+      </w:r>
+      <w:proofErr w:type="gramStart"/>
+      <w:r>
+        <w:t>:StyleID</w:t>
+      </w:r>
+      <w:proofErr w:type="spellEnd"/>
+      <w:proofErr w:type="gramEnd"/>
+      <w:r>
+        <w:t>="s33"/&gt;</w:t>
+      </w:r>
+    </w:p>
+    <w:p>
+      <w:r>
+        <w:t xml:space="preserve">    &lt;Cell </w:t>
+      </w:r>
+      <w:proofErr w:type="spellStart"/>
+      <w:r>
+        <w:t>ss</w:t>
+      </w:r>
+      <w:proofErr w:type="gramStart"/>
+      <w:r>
+        <w:t>:StyleID</w:t>
+      </w:r>
+      <w:proofErr w:type="spellEnd"/>
+      <w:proofErr w:type="gramEnd"/>
+      <w:r>
+        <w:t>="s32"/&gt;</w:t>
+      </w:r>
+    </w:p>
+    <w:p>
+      <w:r>
+        <w:t xml:space="preserve">    &lt;Cell </w:t>
+      </w:r>
+      <w:proofErr w:type="spellStart"/>
+      <w:r>
+        <w:t>ss</w:t>
+      </w:r>
+      <w:proofErr w:type="gramStart"/>
+      <w:r>
+        <w:t>:StyleID</w:t>
+      </w:r>
+      <w:proofErr w:type="spellEnd"/>
+      <w:proofErr w:type="gramEnd"/>
+      <w:r>
+        <w:t>="s33"/&gt;</w:t>
+      </w:r>
+    </w:p>
+    <w:p>
+      <w:r>
+        <w:t xml:space="preserve">    &lt;Cell </w:t>
+      </w:r>
+      <w:proofErr w:type="spellStart"/>
+      <w:r>
+        <w:t>ss</w:t>
+      </w:r>
+      <w:proofErr w:type="gramStart"/>
+      <w:r>
+        <w:t>:StyleID</w:t>
+      </w:r>
+      <w:proofErr w:type="spellEnd"/>
+      <w:proofErr w:type="gramEnd"/>
+      <w:r>
+        <w:t>="s31"/&gt;</w:t>
+      </w:r>
+    </w:p>
+    <w:p>
+      <w:r>
+        <w:t xml:space="preserve">    &lt;Cell </w:t>
+      </w:r>
+      <w:proofErr w:type="spellStart"/>
+      <w:r>
+        <w:t>ss</w:t>
+      </w:r>
+      <w:proofErr w:type="gramStart"/>
+      <w:r>
+        <w:t>:StyleID</w:t>
+      </w:r>
+      <w:proofErr w:type="spellEnd"/>
+      <w:proofErr w:type="gramEnd"/>
+      <w:r>
+        <w:t>="s31"/&gt;</w:t>
+      </w:r>
+    </w:p>
+    <w:p>
+      <w:r>
+        <w:t xml:space="preserve">    &lt;Cell </w:t>
+      </w:r>
+      <w:proofErr w:type="spellStart"/>
+      <w:r>
+        <w:t>ss</w:t>
+      </w:r>
+      <w:proofErr w:type="gramStart"/>
+      <w:r>
+        <w:t>:StyleID</w:t>
+      </w:r>
+      <w:proofErr w:type="spellEnd"/>
+      <w:proofErr w:type="gramEnd"/>
+      <w:r>
+        <w:t>="s31"/&gt;</w:t>
+      </w:r>
+    </w:p>
+    <w:p>
+      <w:r>
+        <w:t xml:space="preserve">    &lt;Cell </w:t>
+      </w:r>
+      <w:proofErr w:type="spellStart"/>
+      <w:r>
+        <w:t>ss</w:t>
+      </w:r>
+      <w:proofErr w:type="gramStart"/>
+      <w:r>
+        <w:t>:StyleID</w:t>
+      </w:r>
+      <w:proofErr w:type="spellEnd"/>
+      <w:proofErr w:type="gramEnd"/>
+      <w:r>
+        <w:t>="s56"/&gt;</w:t>
+      </w:r>
+    </w:p>
+    <w:p>
+      <w:r>
+        <w:t xml:space="preserve">   &lt;/Row&gt;</w:t>
+      </w:r>
+    </w:p>
+    <w:p>
+      <w:r>
+        <w:t xml:space="preserve">   &lt;Row </w:t>
+      </w:r>
+      <w:proofErr w:type="spellStart"/>
+      <w:r>
+        <w:t>ss</w:t>
+      </w:r>
+      <w:proofErr w:type="gramStart"/>
+      <w:r>
+        <w:t>:Height</w:t>
+      </w:r>
+      <w:proofErr w:type="spellEnd"/>
+      <w:proofErr w:type="gramEnd"/>
+      <w:r>
+        <w:t>="38.25"&gt;</w:t>
+      </w:r>
+    </w:p>
+    <w:p>
+      <w:r>
+        <w:t xml:space="preserve">    &lt;Cell </w:t>
+      </w:r>
+      <w:proofErr w:type="spellStart"/>
+      <w:r>
+        <w:t>ss</w:t>
+      </w:r>
+      <w:proofErr w:type="gramStart"/>
+      <w:r>
+        <w:t>:StyleID</w:t>
+      </w:r>
+      <w:proofErr w:type="spellEnd"/>
+      <w:proofErr w:type="gramEnd"/>
+      <w:r>
+        <w:t xml:space="preserve">="s24"&gt;&lt;Data </w:t>
+      </w:r>
+      <w:proofErr w:type="spellStart"/>
+      <w:r>
+        <w:t>ss:Type</w:t>
+      </w:r>
+      <w:proofErr w:type="spellEnd"/>
+      <w:r>
+        <w:t>="String"&gt;Film&lt;/Data&gt;&lt;</w:t>
+      </w:r>
+      <w:proofErr w:type="spellStart"/>
+      <w:r>
+        <w:t>NamedCell</w:t>
+      </w:r>
+      <w:proofErr w:type="spellEnd"/>
+    </w:p>
+    <w:p>
+      <w:r>
+        <w:lastRenderedPageBreak/>
+        <w:t xml:space="preserve">      </w:t>
+      </w:r>
+      <w:proofErr w:type="spellStart"/>
+      <w:proofErr w:type="gramStart"/>
+      <w:r>
+        <w:t>ss:</w:t>
+      </w:r>
+      <w:proofErr w:type="gramEnd"/>
+      <w:r>
+        <w:t>Name</w:t>
+      </w:r>
+      <w:proofErr w:type="spellEnd"/>
+      <w:r>
+        <w:t>="_</w:t>
+      </w:r>
+      <w:proofErr w:type="spellStart"/>
+      <w:r>
+        <w:t>FilterDatabase</w:t>
+      </w:r>
+      <w:proofErr w:type="spellEnd"/>
+      <w:r>
+        <w:t>"/&gt;&lt;/Cell&gt;</w:t>
+      </w:r>
+    </w:p>
+    <w:p>
+      <w:r>
+        <w:t xml:space="preserve">    &lt;Cell </w:t>
+      </w:r>
+      <w:proofErr w:type="spellStart"/>
+      <w:r>
+        <w:t>ss</w:t>
+      </w:r>
+      <w:proofErr w:type="gramStart"/>
+      <w:r>
+        <w:t>:StyleID</w:t>
+      </w:r>
+      <w:proofErr w:type="spellEnd"/>
+      <w:proofErr w:type="gramEnd"/>
+      <w:r>
+        <w:t xml:space="preserve">="s24"&gt;&lt;Data </w:t>
+      </w:r>
+      <w:proofErr w:type="spellStart"/>
+      <w:r>
+        <w:t>ss:Type</w:t>
+      </w:r>
+      <w:proofErr w:type="spellEnd"/>
+      <w:r>
+        <w:t>="String"&gt;Year&lt;/Data&gt;&lt;</w:t>
+      </w:r>
+      <w:proofErr w:type="spellStart"/>
+      <w:r>
+        <w:t>NamedCell</w:t>
+      </w:r>
+      <w:proofErr w:type="spellEnd"/>
+    </w:p>
+    <w:p>
+      <w:r>
+        <w:t xml:space="preserve">      </w:t>
+      </w:r>
+      <w:proofErr w:type="spellStart"/>
+      <w:proofErr w:type="gramStart"/>
+      <w:r>
+        <w:t>ss:</w:t>
+      </w:r>
+      <w:proofErr w:type="gramEnd"/>
+      <w:r>
+        <w:t>Name</w:t>
+      </w:r>
+      <w:proofErr w:type="spellEnd"/>
+      <w:r>
+        <w:t>="_</w:t>
+      </w:r>
+      <w:proofErr w:type="spellStart"/>
+      <w:r>
+        <w:t>FilterDatabase</w:t>
+      </w:r>
+      <w:proofErr w:type="spellEnd"/>
+      <w:r>
+        <w:t>"/&gt;&lt;/Cell&gt;</w:t>
+      </w:r>
+    </w:p>
+    <w:p>
+      <w:r>
+        <w:t xml:space="preserve">    &lt;Cell </w:t>
+      </w:r>
+      <w:proofErr w:type="spellStart"/>
+      <w:r>
+        <w:t>ss</w:t>
+      </w:r>
+      <w:proofErr w:type="gramStart"/>
+      <w:r>
+        <w:t>:StyleID</w:t>
+      </w:r>
+      <w:proofErr w:type="spellEnd"/>
+      <w:proofErr w:type="gramEnd"/>
+      <w:r>
+        <w:t xml:space="preserve">="s96"&gt;&lt;Data </w:t>
+      </w:r>
+      <w:proofErr w:type="spellStart"/>
+      <w:r>
+        <w:t>ss:Type</w:t>
+      </w:r>
+      <w:proofErr w:type="spellEnd"/>
+      <w:r>
+        <w:t>="String"&gt;URL Encoded name&lt;/Data&gt;&lt;</w:t>
+      </w:r>
+      <w:proofErr w:type="spellStart"/>
+      <w:r>
+        <w:t>NamedCell</w:t>
+      </w:r>
+      <w:proofErr w:type="spellEnd"/>
+    </w:p>
+    <w:p>
+      <w:r>
+        <w:t xml:space="preserve">      </w:t>
+      </w:r>
+      <w:proofErr w:type="spellStart"/>
+      <w:proofErr w:type="gramStart"/>
+      <w:r>
+        <w:t>ss:</w:t>
+      </w:r>
+      <w:proofErr w:type="gramEnd"/>
+      <w:r>
+        <w:t>Name</w:t>
+      </w:r>
+      <w:proofErr w:type="spellEnd"/>
+      <w:r>
+        <w:t>="_</w:t>
+      </w:r>
+      <w:proofErr w:type="spellStart"/>
+      <w:r>
+        <w:t>FilterDatabase</w:t>
+      </w:r>
+      <w:proofErr w:type="spellEnd"/>
+      <w:r>
+        <w:t>"/&gt;&lt;/Cell&gt;</w:t>
+      </w:r>
+    </w:p>
+    <w:p>
+      <w:r>
+        <w:t xml:space="preserve">    &lt;Cell </w:t>
+      </w:r>
+      <w:proofErr w:type="spellStart"/>
+      <w:r>
+        <w:t>ss</w:t>
+      </w:r>
+      <w:proofErr w:type="gramStart"/>
+      <w:r>
+        <w:t>:StyleID</w:t>
+      </w:r>
+      <w:proofErr w:type="spellEnd"/>
+      <w:proofErr w:type="gramEnd"/>
+      <w:r>
+        <w:t xml:space="preserve">="s24"&gt;&lt;Data </w:t>
+      </w:r>
+      <w:proofErr w:type="spellStart"/>
+      <w:r>
+        <w:t>ss:Type</w:t>
+      </w:r>
+      <w:proofErr w:type="spellEnd"/>
+      <w:r>
+        <w:t>="String"&gt;Image File Name&lt;/Data&gt;&lt;</w:t>
+      </w:r>
+      <w:proofErr w:type="spellStart"/>
+      <w:r>
+        <w:t>NamedCell</w:t>
+      </w:r>
+      <w:proofErr w:type="spellEnd"/>
+    </w:p>
+    <w:p>
+      <w:r>
+        <w:t xml:space="preserve">      </w:t>
+      </w:r>
+      <w:proofErr w:type="spellStart"/>
+      <w:proofErr w:type="gramStart"/>
+      <w:r>
+        <w:t>ss:</w:t>
+      </w:r>
+      <w:proofErr w:type="gramEnd"/>
+      <w:r>
+        <w:t>Name</w:t>
+      </w:r>
+      <w:proofErr w:type="spellEnd"/>
+      <w:r>
+        <w:t>="_</w:t>
+      </w:r>
+      <w:proofErr w:type="spellStart"/>
+      <w:r>
+        <w:t>FilterDatabase</w:t>
+      </w:r>
+      <w:proofErr w:type="spellEnd"/>
+      <w:r>
+        <w:t>"/&gt;&lt;/Cell&gt;</w:t>
+      </w:r>
+    </w:p>
+    <w:p>
+      <w:r>
+        <w:t xml:space="preserve">    &lt;Cell </w:t>
+      </w:r>
+      <w:proofErr w:type="spellStart"/>
+      <w:r>
+        <w:t>ss</w:t>
+      </w:r>
+      <w:proofErr w:type="gramStart"/>
+      <w:r>
+        <w:t>:StyleID</w:t>
+      </w:r>
+      <w:proofErr w:type="spellEnd"/>
+      <w:proofErr w:type="gramEnd"/>
+      <w:r>
+        <w:t xml:space="preserve">="s24"&gt;&lt;Data </w:t>
+      </w:r>
+      <w:proofErr w:type="spellStart"/>
+      <w:r>
+        <w:t>ss:Type</w:t>
+      </w:r>
+      <w:proofErr w:type="spellEnd"/>
+      <w:r>
+        <w:t>="String"&gt;Agency Credit&lt;/Data&gt;&lt;</w:t>
+      </w:r>
+      <w:proofErr w:type="spellStart"/>
+      <w:r>
+        <w:t>NamedCell</w:t>
+      </w:r>
+      <w:proofErr w:type="spellEnd"/>
+    </w:p>
+    <w:p>
+      <w:r>
+        <w:t xml:space="preserve">      </w:t>
+      </w:r>
+      <w:proofErr w:type="spellStart"/>
+      <w:proofErr w:type="gramStart"/>
+      <w:r>
+        <w:t>ss:</w:t>
+      </w:r>
+      <w:proofErr w:type="gramEnd"/>
+      <w:r>
+        <w:t>Name</w:t>
+      </w:r>
+      <w:proofErr w:type="spellEnd"/>
+      <w:r>
+        <w:t>="_</w:t>
+      </w:r>
+      <w:proofErr w:type="spellStart"/>
+      <w:r>
+        <w:t>FilterDatabase</w:t>
+      </w:r>
+      <w:proofErr w:type="spellEnd"/>
+      <w:r>
+        <w:t>"/&gt;&lt;/Cell&gt;</w:t>
+      </w:r>
+    </w:p>
+    <w:p>
+      <w:r>
+        <w:t xml:space="preserve">    &lt;Cell </w:t>
+      </w:r>
+      <w:proofErr w:type="spellStart"/>
+      <w:r>
+        <w:t>ss</w:t>
+      </w:r>
+      <w:proofErr w:type="gramStart"/>
+      <w:r>
+        <w:t>:StyleID</w:t>
+      </w:r>
+      <w:proofErr w:type="spellEnd"/>
+      <w:proofErr w:type="gramEnd"/>
+      <w:r>
+        <w:t xml:space="preserve">="s24"&gt;&lt;Data </w:t>
+      </w:r>
+      <w:proofErr w:type="spellStart"/>
+      <w:r>
+        <w:t>ss:Type</w:t>
+      </w:r>
+      <w:proofErr w:type="spellEnd"/>
+      <w:r>
+        <w:t>="String"&gt;Artist Credit&lt;/Data&gt;&lt;</w:t>
+      </w:r>
+      <w:proofErr w:type="spellStart"/>
+      <w:r>
+        <w:t>NamedCell</w:t>
+      </w:r>
+      <w:proofErr w:type="spellEnd"/>
+    </w:p>
+    <w:p>
+      <w:r>
+        <w:t xml:space="preserve">      </w:t>
+      </w:r>
+      <w:proofErr w:type="spellStart"/>
+      <w:proofErr w:type="gramStart"/>
+      <w:r>
+        <w:t>ss:</w:t>
+      </w:r>
+      <w:proofErr w:type="gramEnd"/>
+      <w:r>
+        <w:t>Name</w:t>
+      </w:r>
+      <w:proofErr w:type="spellEnd"/>
+      <w:r>
+        <w:t>="_</w:t>
+      </w:r>
+      <w:proofErr w:type="spellStart"/>
+      <w:r>
+        <w:t>FilterDatabase</w:t>
+      </w:r>
+      <w:proofErr w:type="spellEnd"/>
+      <w:r>
+        <w:t>"/&gt;&lt;/Cell&gt;</w:t>
+      </w:r>
+    </w:p>
+    <w:p>
+      <w:r>
+        <w:t xml:space="preserve">    &lt;Cell </w:t>
+      </w:r>
+      <w:proofErr w:type="spellStart"/>
+      <w:r>
+        <w:t>ss</w:t>
+      </w:r>
+      <w:proofErr w:type="gramStart"/>
+      <w:r>
+        <w:t>:StyleID</w:t>
+      </w:r>
+      <w:proofErr w:type="spellEnd"/>
+      <w:proofErr w:type="gramEnd"/>
+      <w:r>
+        <w:t xml:space="preserve">="s24"&gt;&lt;Data </w:t>
+      </w:r>
+      <w:proofErr w:type="spellStart"/>
+      <w:r>
+        <w:t>ss:Type</w:t>
+      </w:r>
+      <w:proofErr w:type="spellEnd"/>
+      <w:r>
+        <w:t>="String"&gt;Director/Filmmaker Name&lt;/Data&gt;&lt;</w:t>
+      </w:r>
+      <w:proofErr w:type="spellStart"/>
+      <w:r>
+        <w:t>NamedCell</w:t>
+      </w:r>
+      <w:proofErr w:type="spellEnd"/>
+    </w:p>
+    <w:p>
+      <w:r>
+        <w:t xml:space="preserve">      </w:t>
+      </w:r>
+      <w:proofErr w:type="spellStart"/>
+      <w:proofErr w:type="gramStart"/>
+      <w:r>
+        <w:t>ss:</w:t>
+      </w:r>
+      <w:proofErr w:type="gramEnd"/>
+      <w:r>
+        <w:t>Name</w:t>
+      </w:r>
+      <w:proofErr w:type="spellEnd"/>
+      <w:r>
+        <w:t>="_</w:t>
+      </w:r>
+      <w:proofErr w:type="spellStart"/>
+      <w:r>
+        <w:t>FilterDatabase</w:t>
+      </w:r>
+      <w:proofErr w:type="spellEnd"/>
+      <w:r>
+        <w:t>"/&gt;&lt;/Cell&gt;</w:t>
+      </w:r>
+    </w:p>
+    <w:p>
+      <w:r>
+        <w:t xml:space="preserve">    &lt;Cell </w:t>
+      </w:r>
+      <w:proofErr w:type="spellStart"/>
+      <w:r>
+        <w:t>ss</w:t>
+      </w:r>
+      <w:proofErr w:type="gramStart"/>
+      <w:r>
+        <w:t>:StyleID</w:t>
+      </w:r>
+      <w:proofErr w:type="spellEnd"/>
+      <w:proofErr w:type="gramEnd"/>
+      <w:r>
+        <w:t xml:space="preserve">="s24"&gt;&lt;Data </w:t>
+      </w:r>
+      <w:proofErr w:type="spellStart"/>
+      <w:r>
+        <w:t>ss:Type</w:t>
+      </w:r>
+      <w:proofErr w:type="spellEnd"/>
+      <w:r>
+        <w:t>="String"&gt;Director/Filmmaker IMDB Link&lt;/Data&gt;&lt;</w:t>
+      </w:r>
+      <w:proofErr w:type="spellStart"/>
+      <w:r>
+        <w:t>NamedCell</w:t>
+      </w:r>
+      <w:proofErr w:type="spellEnd"/>
+    </w:p>
+    <w:p>
+      <w:r>
+        <w:t xml:space="preserve">      </w:t>
+      </w:r>
+      <w:proofErr w:type="spellStart"/>
+      <w:proofErr w:type="gramStart"/>
+      <w:r>
+        <w:t>ss:</w:t>
+      </w:r>
+      <w:proofErr w:type="gramEnd"/>
+      <w:r>
+        <w:t>Name</w:t>
+      </w:r>
+      <w:proofErr w:type="spellEnd"/>
+      <w:r>
+        <w:t>="_</w:t>
+      </w:r>
+      <w:proofErr w:type="spellStart"/>
+      <w:r>
+        <w:t>FilterDatabase</w:t>
+      </w:r>
+      <w:proofErr w:type="spellEnd"/>
+      <w:r>
+        <w:t>"/&gt;&lt;/Cell&gt;</w:t>
+      </w:r>
+    </w:p>
+    <w:p>
+      <w:r>
+        <w:t xml:space="preserve">    &lt;Cell </w:t>
+      </w:r>
+      <w:proofErr w:type="spellStart"/>
+      <w:r>
+        <w:t>ss</w:t>
+      </w:r>
+      <w:proofErr w:type="gramStart"/>
+      <w:r>
+        <w:t>:StyleID</w:t>
+      </w:r>
+      <w:proofErr w:type="spellEnd"/>
+      <w:proofErr w:type="gramEnd"/>
+      <w:r>
+        <w:t xml:space="preserve">="s91"&gt;&lt;Data </w:t>
+      </w:r>
+      <w:proofErr w:type="spellStart"/>
+      <w:r>
+        <w:t>ss:Type</w:t>
+      </w:r>
+      <w:proofErr w:type="spellEnd"/>
+      <w:r>
+        <w:t>="String"&gt;Location Display Text&lt;/Data&gt;&lt;</w:t>
+      </w:r>
+      <w:proofErr w:type="spellStart"/>
+      <w:r>
+        <w:t>NamedCell</w:t>
+      </w:r>
+      <w:proofErr w:type="spellEnd"/>
+    </w:p>
+    <w:p>
+      <w:r>
+        <w:t xml:space="preserve">      </w:t>
+      </w:r>
+      <w:proofErr w:type="spellStart"/>
+      <w:proofErr w:type="gramStart"/>
+      <w:r>
+        <w:t>ss:</w:t>
+      </w:r>
+      <w:proofErr w:type="gramEnd"/>
+      <w:r>
+        <w:t>Name</w:t>
+      </w:r>
+      <w:proofErr w:type="spellEnd"/>
+      <w:r>
+        <w:t>="_</w:t>
+      </w:r>
+      <w:proofErr w:type="spellStart"/>
+      <w:r>
+        <w:t>FilterDatabase</w:t>
+      </w:r>
+      <w:proofErr w:type="spellEnd"/>
+      <w:r>
+        <w:t>"/&gt;&lt;/Cell&gt;</w:t>
+      </w:r>
+    </w:p>
+    <w:p>
+      <w:r>
+        <w:t xml:space="preserve">    &lt;Cell </w:t>
+      </w:r>
+      <w:proofErr w:type="spellStart"/>
+      <w:r>
+        <w:t>ss</w:t>
+      </w:r>
+      <w:proofErr w:type="gramStart"/>
+      <w:r>
+        <w:t>:StyleID</w:t>
+      </w:r>
+      <w:proofErr w:type="spellEnd"/>
+      <w:proofErr w:type="gramEnd"/>
+      <w:r>
+        <w:t xml:space="preserve">="s49"&gt;&lt;Data </w:t>
+      </w:r>
+      <w:proofErr w:type="spellStart"/>
+      <w:r>
+        <w:t>ss:Type</w:t>
+      </w:r>
+      <w:proofErr w:type="spellEnd"/>
+      <w:r>
+        <w:t>="String"&gt;LATITUDE&lt;/Data&gt;&lt;</w:t>
+      </w:r>
+      <w:proofErr w:type="spellStart"/>
+      <w:r>
+        <w:t>NamedCell</w:t>
+      </w:r>
+      <w:proofErr w:type="spellEnd"/>
+    </w:p>
+    <w:p>
+      <w:r>
+        <w:t xml:space="preserve">      </w:t>
+      </w:r>
+      <w:proofErr w:type="spellStart"/>
+      <w:proofErr w:type="gramStart"/>
+      <w:r>
+        <w:t>ss:</w:t>
+      </w:r>
+      <w:proofErr w:type="gramEnd"/>
+      <w:r>
+        <w:t>Name</w:t>
+      </w:r>
+      <w:proofErr w:type="spellEnd"/>
+      <w:r>
+        <w:t>="_</w:t>
+      </w:r>
+      <w:proofErr w:type="spellStart"/>
+      <w:r>
+        <w:t>FilterDatabase</w:t>
+      </w:r>
+      <w:proofErr w:type="spellEnd"/>
+      <w:r>
+        <w:t>"/&gt;&lt;/Cell&gt;</w:t>
+      </w:r>
+    </w:p>
+    <w:p>
+      <w:r>
+        <w:t xml:space="preserve">    &lt;Cell </w:t>
+      </w:r>
+      <w:proofErr w:type="spellStart"/>
+      <w:r>
+        <w:t>ss</w:t>
+      </w:r>
+      <w:proofErr w:type="gramStart"/>
+      <w:r>
+        <w:t>:StyleID</w:t>
+      </w:r>
+      <w:proofErr w:type="spellEnd"/>
+      <w:proofErr w:type="gramEnd"/>
+      <w:r>
+        <w:t xml:space="preserve">="s49"&gt;&lt;Data </w:t>
+      </w:r>
+      <w:proofErr w:type="spellStart"/>
+      <w:r>
+        <w:t>ss:Type</w:t>
+      </w:r>
+      <w:proofErr w:type="spellEnd"/>
+      <w:r>
+        <w:t>="String"&gt;LONGITUDE&lt;/Data&gt;&lt;</w:t>
+      </w:r>
+      <w:proofErr w:type="spellStart"/>
+      <w:r>
+        <w:t>NamedCell</w:t>
+      </w:r>
+      <w:proofErr w:type="spellEnd"/>
+    </w:p>
+    <w:p>
+      <w:r>
+        <w:t xml:space="preserve">      </w:t>
+      </w:r>
+      <w:proofErr w:type="spellStart"/>
+      <w:proofErr w:type="gramStart"/>
+      <w:r>
+        <w:t>ss:</w:t>
+      </w:r>
+      <w:proofErr w:type="gramEnd"/>
+      <w:r>
+        <w:t>Name</w:t>
+      </w:r>
+      <w:proofErr w:type="spellEnd"/>
+      <w:r>
+        <w:t>="_</w:t>
+      </w:r>
+      <w:proofErr w:type="spellStart"/>
+      <w:r>
+        <w:t>FilterDatabase</w:t>
+      </w:r>
+      <w:proofErr w:type="spellEnd"/>
+      <w:r>
+        <w:t>"/&gt;&lt;/Cell&gt;</w:t>
+      </w:r>
+    </w:p>
+    <w:p>
+      <w:r>
+        <w:t xml:space="preserve">    &lt;Cell </w:t>
+      </w:r>
+      <w:proofErr w:type="spellStart"/>
+      <w:r>
+        <w:t>ss</w:t>
+      </w:r>
+      <w:proofErr w:type="gramStart"/>
+      <w:r>
+        <w:t>:StyleID</w:t>
+      </w:r>
+      <w:proofErr w:type="spellEnd"/>
+      <w:proofErr w:type="gramEnd"/>
+      <w:r>
+        <w:t xml:space="preserve">="s24"&gt;&lt;Data </w:t>
+      </w:r>
+      <w:proofErr w:type="spellStart"/>
+      <w:r>
+        <w:t>ss:Type</w:t>
+      </w:r>
+      <w:proofErr w:type="spellEnd"/>
+      <w:r>
+        <w:t>="String"&gt;Borough&lt;/Data&gt;&lt;</w:t>
+      </w:r>
+      <w:proofErr w:type="spellStart"/>
+      <w:r>
+        <w:t>NamedCell</w:t>
+      </w:r>
+      <w:proofErr w:type="spellEnd"/>
+    </w:p>
+    <w:p>
+      <w:r>
+        <w:t xml:space="preserve">      </w:t>
+      </w:r>
+      <w:proofErr w:type="spellStart"/>
+      <w:proofErr w:type="gramStart"/>
+      <w:r>
+        <w:t>ss:</w:t>
+      </w:r>
+      <w:proofErr w:type="gramEnd"/>
+      <w:r>
+        <w:t>Name</w:t>
+      </w:r>
+      <w:proofErr w:type="spellEnd"/>
+      <w:r>
+        <w:t>="_</w:t>
+      </w:r>
+      <w:proofErr w:type="spellStart"/>
+      <w:r>
+        <w:t>FilterDatabase</w:t>
+      </w:r>
+      <w:proofErr w:type="spellEnd"/>
+      <w:r>
+        <w:t>"/&gt;&lt;/Cell&gt;</w:t>
+      </w:r>
+    </w:p>
+    <w:p>
+      <w:r>
+        <w:t xml:space="preserve">    &lt;Cell </w:t>
+      </w:r>
+      <w:proofErr w:type="spellStart"/>
+      <w:r>
+        <w:t>ss</w:t>
+      </w:r>
+      <w:proofErr w:type="gramStart"/>
+      <w:r>
+        <w:t>:StyleID</w:t>
+      </w:r>
+      <w:proofErr w:type="spellEnd"/>
+      <w:proofErr w:type="gramEnd"/>
+      <w:r>
+        <w:t xml:space="preserve">="s24"&gt;&lt;Data </w:t>
+      </w:r>
+      <w:proofErr w:type="spellStart"/>
+      <w:r>
+        <w:t>ss:Type</w:t>
+      </w:r>
+      <w:proofErr w:type="spellEnd"/>
+      <w:r>
+        <w:t>="String"&gt;</w:t>
+      </w:r>
+      <w:proofErr w:type="spellStart"/>
+      <w:r>
+        <w:t>Neighborhood</w:t>
+      </w:r>
+      <w:proofErr w:type="spellEnd"/>
+      <w:r>
+        <w:t>&lt;/Data&gt;&lt;</w:t>
+      </w:r>
+      <w:proofErr w:type="spellStart"/>
+      <w:r>
+        <w:t>NamedCell</w:t>
+      </w:r>
+      <w:proofErr w:type="spellEnd"/>
+    </w:p>
+    <w:p>
+      <w:r>
+        <w:t xml:space="preserve">      </w:t>
+      </w:r>
+      <w:proofErr w:type="spellStart"/>
+      <w:proofErr w:type="gramStart"/>
+      <w:r>
+        <w:t>ss:</w:t>
+      </w:r>
+      <w:proofErr w:type="gramEnd"/>
+      <w:r>
+        <w:t>Name</w:t>
+      </w:r>
+      <w:proofErr w:type="spellEnd"/>
+      <w:r>
+        <w:t>="_</w:t>
+      </w:r>
+      <w:proofErr w:type="spellStart"/>
+      <w:r>
+        <w:t>FilterDatabase</w:t>
+      </w:r>
+      <w:proofErr w:type="spellEnd"/>
+      <w:r>
+        <w:t>"/&gt;&lt;/Cell&gt;</w:t>
+      </w:r>
+    </w:p>
+    <w:p>
+      <w:r>
+        <w:t xml:space="preserve">    &lt;Cell </w:t>
+      </w:r>
+      <w:proofErr w:type="spellStart"/>
+      <w:r>
+        <w:t>ss</w:t>
+      </w:r>
+      <w:proofErr w:type="gramStart"/>
+      <w:r>
+        <w:t>:StyleID</w:t>
+      </w:r>
+      <w:proofErr w:type="spellEnd"/>
+      <w:proofErr w:type="gramEnd"/>
+      <w:r>
+        <w:t xml:space="preserve">="s24"&gt;&lt;Data </w:t>
+      </w:r>
+      <w:proofErr w:type="spellStart"/>
+      <w:r>
+        <w:t>ss:Type</w:t>
+      </w:r>
+      <w:proofErr w:type="spellEnd"/>
+      <w:r>
+        <w:t>="String"&gt;Scene Type&lt;/Data&gt;&lt;</w:t>
+      </w:r>
+      <w:proofErr w:type="spellStart"/>
+      <w:r>
+        <w:t>NamedCell</w:t>
+      </w:r>
+      <w:proofErr w:type="spellEnd"/>
+    </w:p>
+    <w:p>
+      <w:r>
+        <w:t xml:space="preserve">      </w:t>
+      </w:r>
+      <w:proofErr w:type="spellStart"/>
+      <w:proofErr w:type="gramStart"/>
+      <w:r>
+        <w:t>ss:</w:t>
+      </w:r>
+      <w:proofErr w:type="gramEnd"/>
+      <w:r>
+        <w:t>Name</w:t>
+      </w:r>
+      <w:proofErr w:type="spellEnd"/>
+      <w:r>
+        <w:t>="_</w:t>
+      </w:r>
+      <w:proofErr w:type="spellStart"/>
+      <w:r>
+        <w:t>FilterDatabase</w:t>
+      </w:r>
+      <w:proofErr w:type="spellEnd"/>
+      <w:r>
+        <w:t>"/&gt;&lt;/Cell&gt;</w:t>
+      </w:r>
+    </w:p>
+    <w:p>
+      <w:r>
+        <w:lastRenderedPageBreak/>
+        <w:t xml:space="preserve">    &lt;Cell </w:t>
+      </w:r>
+      <w:proofErr w:type="spellStart"/>
+      <w:r>
+        <w:t>ss</w:t>
+      </w:r>
+      <w:proofErr w:type="gramStart"/>
+      <w:r>
+        <w:t>:StyleID</w:t>
+      </w:r>
+      <w:proofErr w:type="spellEnd"/>
+      <w:proofErr w:type="gramEnd"/>
+      <w:r>
+        <w:t xml:space="preserve">="s24"&gt;&lt;Data </w:t>
+      </w:r>
+      <w:proofErr w:type="spellStart"/>
+      <w:r>
+        <w:t>ss:Type</w:t>
+      </w:r>
+      <w:proofErr w:type="spellEnd"/>
+      <w:r>
+        <w:t>="String"&gt;Media&lt;/Data&gt;&lt;</w:t>
+      </w:r>
+      <w:proofErr w:type="spellStart"/>
+      <w:r>
+        <w:t>NamedCell</w:t>
+      </w:r>
+      <w:proofErr w:type="spellEnd"/>
+    </w:p>
+    <w:p>
+      <w:r>
+        <w:t xml:space="preserve">      </w:t>
+      </w:r>
+      <w:proofErr w:type="spellStart"/>
+      <w:proofErr w:type="gramStart"/>
+      <w:r>
+        <w:t>ss:</w:t>
+      </w:r>
+      <w:proofErr w:type="gramEnd"/>
+      <w:r>
+        <w:t>Name</w:t>
+      </w:r>
+      <w:proofErr w:type="spellEnd"/>
+      <w:r>
+        <w:t>="_</w:t>
+      </w:r>
+      <w:proofErr w:type="spellStart"/>
+      <w:r>
+        <w:t>FilterDatabase</w:t>
+      </w:r>
+      <w:proofErr w:type="spellEnd"/>
+      <w:r>
+        <w:t>"/&gt;&lt;/Cell&gt;</w:t>
+      </w:r>
+    </w:p>
+    <w:p>
+      <w:r>
+        <w:t xml:space="preserve">    &lt;Cell </w:t>
+      </w:r>
+      <w:proofErr w:type="spellStart"/>
+      <w:r>
+        <w:t>ss</w:t>
+      </w:r>
+      <w:proofErr w:type="gramStart"/>
+      <w:r>
+        <w:t>:StyleID</w:t>
+      </w:r>
+      <w:proofErr w:type="spellEnd"/>
+      <w:proofErr w:type="gramEnd"/>
+      <w:r>
+        <w:t xml:space="preserve">="s24"&gt;&lt;Data </w:t>
+      </w:r>
+      <w:proofErr w:type="spellStart"/>
+      <w:r>
+        <w:t>ss:Type</w:t>
+      </w:r>
+      <w:proofErr w:type="spellEnd"/>
+      <w:r>
+        <w:t>="String"&gt;IMDB LINK&lt;/Data&gt;&lt;</w:t>
+      </w:r>
+      <w:proofErr w:type="spellStart"/>
+      <w:r>
+        <w:t>NamedCell</w:t>
+      </w:r>
+      <w:proofErr w:type="spellEnd"/>
+    </w:p>
+    <w:p>
+      <w:r>
+        <w:t xml:space="preserve">      </w:t>
+      </w:r>
+      <w:proofErr w:type="spellStart"/>
+      <w:proofErr w:type="gramStart"/>
+      <w:r>
+        <w:t>ss:</w:t>
+      </w:r>
+      <w:proofErr w:type="gramEnd"/>
+      <w:r>
+        <w:t>Name</w:t>
+      </w:r>
+      <w:proofErr w:type="spellEnd"/>
+      <w:r>
+        <w:t>="_</w:t>
+      </w:r>
+      <w:proofErr w:type="spellStart"/>
+      <w:r>
+        <w:t>FilterDatabase</w:t>
+      </w:r>
+      <w:proofErr w:type="spellEnd"/>
+      <w:r>
+        <w:t>"/&gt;&lt;/Cell&gt;</w:t>
+      </w:r>
+    </w:p>
+    <w:p>
+      <w:r>
+        <w:t xml:space="preserve">    &lt;Cell </w:t>
+      </w:r>
+      <w:proofErr w:type="spellStart"/>
+      <w:r>
+        <w:t>ss</w:t>
+      </w:r>
+      <w:proofErr w:type="gramStart"/>
+      <w:r>
+        <w:t>:StyleID</w:t>
+      </w:r>
+      <w:proofErr w:type="spellEnd"/>
+      <w:proofErr w:type="gramEnd"/>
+      <w:r>
+        <w:t xml:space="preserve">="s52"&gt;&lt;Data </w:t>
+      </w:r>
+      <w:proofErr w:type="spellStart"/>
+      <w:r>
+        <w:t>ss:Type</w:t>
+      </w:r>
+      <w:proofErr w:type="spellEnd"/>
+      <w:r>
+        <w:t>="String"&gt;Client or book location indicator&lt;/Data&gt;&lt;</w:t>
+      </w:r>
+      <w:proofErr w:type="spellStart"/>
+      <w:r>
+        <w:t>NamedCell</w:t>
+      </w:r>
+      <w:proofErr w:type="spellEnd"/>
+    </w:p>
+    <w:p>
+      <w:r>
+        <w:t xml:space="preserve">      </w:t>
+      </w:r>
+      <w:proofErr w:type="spellStart"/>
+      <w:proofErr w:type="gramStart"/>
+      <w:r>
+        <w:t>ss:</w:t>
+      </w:r>
+      <w:proofErr w:type="gramEnd"/>
+      <w:r>
+        <w:t>Name</w:t>
+      </w:r>
+      <w:proofErr w:type="spellEnd"/>
+      <w:r>
+        <w:t>="_</w:t>
+      </w:r>
+      <w:proofErr w:type="spellStart"/>
+      <w:r>
+        <w:t>FilterDatabase</w:t>
+      </w:r>
+      <w:proofErr w:type="spellEnd"/>
+      <w:r>
+        <w:t>"/&gt;&lt;/Cell&gt;</w:t>
+      </w:r>
+    </w:p>
+    <w:p>
+      <w:r>
+        <w:t xml:space="preserve">    &lt;Cell </w:t>
+      </w:r>
+      <w:proofErr w:type="spellStart"/>
+      <w:r>
+        <w:t>ss</w:t>
+      </w:r>
+      <w:proofErr w:type="gramStart"/>
+      <w:r>
+        <w:t>:StyleID</w:t>
+      </w:r>
+      <w:proofErr w:type="spellEnd"/>
+      <w:proofErr w:type="gramEnd"/>
+      <w:r>
+        <w:t xml:space="preserve">="s52"&gt;&lt;Data </w:t>
+      </w:r>
+      <w:proofErr w:type="spellStart"/>
+      <w:r>
+        <w:t>ss:Type</w:t>
+      </w:r>
+      <w:proofErr w:type="spellEnd"/>
+      <w:r>
+        <w:t>="String"&gt;Notes&lt;/Data&gt;&lt;</w:t>
+      </w:r>
+      <w:proofErr w:type="spellStart"/>
+      <w:r>
+        <w:t>NamedCell</w:t>
+      </w:r>
+      <w:proofErr w:type="spellEnd"/>
+    </w:p>
+    <w:p>
+      <w:r>
+        <w:t xml:space="preserve">      </w:t>
+      </w:r>
+      <w:proofErr w:type="spellStart"/>
+      <w:proofErr w:type="gramStart"/>
+      <w:r>
+        <w:t>ss:</w:t>
+      </w:r>
+      <w:proofErr w:type="gramEnd"/>
+      <w:r>
+        <w:t>Name</w:t>
+      </w:r>
+      <w:proofErr w:type="spellEnd"/>
+      <w:r>
+        <w:t>="_</w:t>
+      </w:r>
+      <w:proofErr w:type="spellStart"/>
+      <w:r>
+        <w:t>FilterDatabase</w:t>
+      </w:r>
+      <w:proofErr w:type="spellEnd"/>
+      <w:r>
+        <w:t>"/&gt;&lt;/Cell&gt;</w:t>
+      </w:r>
+    </w:p>
+    <w:p>
+      <w:r>
+        <w:t xml:space="preserve">    &lt;Cell </w:t>
+      </w:r>
+      <w:proofErr w:type="spellStart"/>
+      <w:r>
+        <w:t>ss</w:t>
+      </w:r>
+      <w:proofErr w:type="gramStart"/>
+      <w:r>
+        <w:t>:StyleID</w:t>
+      </w:r>
+      <w:proofErr w:type="spellEnd"/>
+      <w:proofErr w:type="gramEnd"/>
+      <w:r>
+        <w:t xml:space="preserve">="s52"&gt;&lt;Data </w:t>
+      </w:r>
+      <w:proofErr w:type="spellStart"/>
+      <w:r>
+        <w:t>ss:Type</w:t>
+      </w:r>
+      <w:proofErr w:type="spellEnd"/>
+      <w:r>
+        <w:t>="String"&gt;Book Image&lt;/Data&gt;&lt;</w:t>
+      </w:r>
+      <w:proofErr w:type="spellStart"/>
+      <w:r>
+        <w:t>NamedCell</w:t>
+      </w:r>
+      <w:proofErr w:type="spellEnd"/>
+    </w:p>
+    <w:p>
+      <w:r>
+        <w:t xml:space="preserve">      </w:t>
+      </w:r>
+      <w:proofErr w:type="spellStart"/>
+      <w:proofErr w:type="gramStart"/>
+      <w:r>
+        <w:t>ss:</w:t>
+      </w:r>
+      <w:proofErr w:type="gramEnd"/>
+      <w:r>
+        <w:t>Name</w:t>
+      </w:r>
+      <w:proofErr w:type="spellEnd"/>
+      <w:r>
+        <w:t>="_</w:t>
+      </w:r>
+      <w:proofErr w:type="spellStart"/>
+      <w:r>
+        <w:t>FilterDatabase</w:t>
+      </w:r>
+      <w:proofErr w:type="spellEnd"/>
+      <w:r>
+        <w:t>"/&gt;&lt;/Cell&gt;</w:t>
+      </w:r>
+    </w:p>
+    <w:p>
+      <w:r>
+        <w:t xml:space="preserve">    &lt;Cell </w:t>
+      </w:r>
+      <w:proofErr w:type="spellStart"/>
+      <w:r>
+        <w:t>ss</w:t>
+      </w:r>
+      <w:proofErr w:type="gramStart"/>
+      <w:r>
+        <w:t>:StyleID</w:t>
+      </w:r>
+      <w:proofErr w:type="spellEnd"/>
+      <w:proofErr w:type="gramEnd"/>
+      <w:r>
+        <w:t xml:space="preserve">="s52"&gt;&lt;Data </w:t>
+      </w:r>
+      <w:proofErr w:type="spellStart"/>
+      <w:r>
+        <w:t>ss:Type</w:t>
+      </w:r>
+      <w:proofErr w:type="spellEnd"/>
+      <w:r>
+        <w:t>="String"&gt;Book Page&lt;/Data&gt;&lt;</w:t>
+      </w:r>
+      <w:proofErr w:type="spellStart"/>
+      <w:r>
+        <w:t>NamedCell</w:t>
+      </w:r>
+      <w:proofErr w:type="spellEnd"/>
+    </w:p>
+    <w:p>
+      <w:r>
+        <w:t xml:space="preserve">      </w:t>
+      </w:r>
+      <w:proofErr w:type="spellStart"/>
+      <w:proofErr w:type="gramStart"/>
+      <w:r>
+        <w:t>ss:</w:t>
+      </w:r>
+      <w:proofErr w:type="gramEnd"/>
+      <w:r>
+        <w:t>Name</w:t>
+      </w:r>
+      <w:proofErr w:type="spellEnd"/>
+      <w:r>
+        <w:t>="_</w:t>
+      </w:r>
+      <w:proofErr w:type="spellStart"/>
+      <w:r>
+        <w:t>FilterDatabase</w:t>
+      </w:r>
+      <w:proofErr w:type="spellEnd"/>
+      <w:r>
+        <w:t>"/&gt;&lt;/Cell&gt;</w:t>
+      </w:r>
+    </w:p>
+    <w:p>
+      <w:r>
+        <w:t xml:space="preserve">    &lt;Cell </w:t>
+      </w:r>
+      <w:proofErr w:type="spellStart"/>
+      <w:r>
+        <w:t>ss</w:t>
+      </w:r>
+      <w:proofErr w:type="gramStart"/>
+      <w:r>
+        <w:t>:StyleID</w:t>
+      </w:r>
+      <w:proofErr w:type="spellEnd"/>
+      <w:proofErr w:type="gramEnd"/>
+      <w:r>
+        <w:t xml:space="preserve">="s52"&gt;&lt;Data </w:t>
+      </w:r>
+      <w:proofErr w:type="spellStart"/>
+      <w:r>
+        <w:t>ss:Type</w:t>
+      </w:r>
+      <w:proofErr w:type="spellEnd"/>
+      <w:r>
+        <w:t>="String"&gt;Display?&lt;/Data&gt;&lt;</w:t>
+      </w:r>
+      <w:proofErr w:type="spellStart"/>
+      <w:r>
+        <w:t>NamedCell</w:t>
+      </w:r>
+      <w:proofErr w:type="spellEnd"/>
+    </w:p>
+    <w:p>
+      <w:r>
+        <w:t xml:space="preserve">      </w:t>
+      </w:r>
+      <w:proofErr w:type="spellStart"/>
+      <w:proofErr w:type="gramStart"/>
+      <w:r>
+        <w:t>ss:</w:t>
+      </w:r>
+      <w:proofErr w:type="gramEnd"/>
+      <w:r>
+        <w:t>Name</w:t>
+      </w:r>
+      <w:proofErr w:type="spellEnd"/>
+      <w:r>
+        <w:t>="_</w:t>
+      </w:r>
+      <w:proofErr w:type="spellStart"/>
+      <w:r>
+        <w:t>FilterDatabase</w:t>
+      </w:r>
+      <w:proofErr w:type="spellEnd"/>
+      <w:r>
+        <w:t>"/&gt;&lt;/Cell&gt;</w:t>
+      </w:r>
+    </w:p>
+    <w:p>
+      <w:r>
+        <w:t xml:space="preserve">    &lt;Cell </w:t>
+      </w:r>
+      <w:proofErr w:type="spellStart"/>
+      <w:r>
+        <w:t>ss</w:t>
+      </w:r>
+      <w:proofErr w:type="gramStart"/>
+      <w:r>
+        <w:t>:StyleID</w:t>
+      </w:r>
+      <w:proofErr w:type="spellEnd"/>
+      <w:proofErr w:type="gramEnd"/>
+      <w:r>
+        <w:t xml:space="preserve">="s52"&gt;&lt;Data </w:t>
+      </w:r>
+      <w:proofErr w:type="spellStart"/>
+      <w:r>
+        <w:t>ss:Type</w:t>
+      </w:r>
+      <w:proofErr w:type="spellEnd"/>
+      <w:r>
+        <w:t>="String"&gt;IMAGE OF LOCATION&lt;/Data&gt;&lt;</w:t>
+      </w:r>
+      <w:proofErr w:type="spellStart"/>
+      <w:r>
+        <w:t>NamedCell</w:t>
+      </w:r>
+      <w:proofErr w:type="spellEnd"/>
+    </w:p>
+    <w:p>
+      <w:r>
+        <w:t xml:space="preserve">      </w:t>
+      </w:r>
+      <w:proofErr w:type="spellStart"/>
+      <w:proofErr w:type="gramStart"/>
+      <w:r>
+        <w:t>ss:</w:t>
+      </w:r>
+      <w:proofErr w:type="gramEnd"/>
+      <w:r>
+        <w:t>Name</w:t>
+      </w:r>
+      <w:proofErr w:type="spellEnd"/>
+      <w:r>
+        <w:t>="_</w:t>
+      </w:r>
+      <w:proofErr w:type="spellStart"/>
+      <w:r>
+        <w:t>FilterDatabase</w:t>
+      </w:r>
+      <w:proofErr w:type="spellEnd"/>
+      <w:r>
+        <w:t>"/&gt;&lt;/Cell&gt;</w:t>
+      </w:r>
+    </w:p>
+    <w:p>
+      <w:r>
+        <w:t xml:space="preserve">   &lt;/Row&gt;</w:t>
+      </w:r>
+    </w:p>
+    <w:p/>
+    <w:p>
+      <w:r>
+        <w:t xml:space="preserve">   ...</w:t>
+      </w:r>
+    </w:p>
+    <w:p/>
+    <w:p>
+      <w:r>
+        <w:t xml:space="preserve">   &lt;Row </w:t>
+      </w:r>
+      <w:proofErr w:type="spellStart"/>
+      <w:r>
+        <w:t>ss</w:t>
+      </w:r>
+      <w:proofErr w:type="gramStart"/>
+      <w:r>
+        <w:t>:Height</w:t>
+      </w:r>
+      <w:proofErr w:type="spellEnd"/>
+      <w:proofErr w:type="gramEnd"/>
+      <w:r>
+        <w:t xml:space="preserve">="25.5" </w:t>
+      </w:r>
+      <w:proofErr w:type="spellStart"/>
+      <w:r>
+        <w:t>ss:StyleID</w:t>
+      </w:r>
+      <w:proofErr w:type="spellEnd"/>
+      <w:r>
+        <w:t>="s37"&gt;</w:t>
+      </w:r>
+    </w:p>
+    <w:p>
+      <w:r>
+        <w:t xml:space="preserve">    &lt;Cell </w:t>
+      </w:r>
+      <w:proofErr w:type="spellStart"/>
+      <w:r>
+        <w:t>ss</w:t>
+      </w:r>
+      <w:proofErr w:type="gramStart"/>
+      <w:r>
+        <w:t>:StyleID</w:t>
+      </w:r>
+      <w:proofErr w:type="spellEnd"/>
+      <w:proofErr w:type="gramEnd"/>
+      <w:r>
+        <w:t xml:space="preserve">="s26"&gt;&lt;Data </w:t>
+      </w:r>
+      <w:proofErr w:type="spellStart"/>
+      <w:r>
+        <w:t>ss:Type</w:t>
+      </w:r>
+      <w:proofErr w:type="spellEnd"/>
+      <w:r>
+        <w:t>="String"&gt;Hannah and Her Sisters&lt;/Data&gt;&lt;</w:t>
+      </w:r>
+      <w:proofErr w:type="spellStart"/>
+      <w:r>
+        <w:t>NamedCell</w:t>
+      </w:r>
+      <w:proofErr w:type="spellEnd"/>
+    </w:p>
+    <w:p>
+      <w:r>
+        <w:t xml:space="preserve">      </w:t>
+      </w:r>
+      <w:proofErr w:type="spellStart"/>
+      <w:proofErr w:type="gramStart"/>
+      <w:r>
+        <w:t>ss:</w:t>
+      </w:r>
+      <w:proofErr w:type="gramEnd"/>
+      <w:r>
+        <w:t>Name</w:t>
+      </w:r>
+      <w:proofErr w:type="spellEnd"/>
+      <w:r>
+        <w:t>="_</w:t>
+      </w:r>
+      <w:proofErr w:type="spellStart"/>
+      <w:r>
+        <w:t>FilterDatabase</w:t>
+      </w:r>
+      <w:proofErr w:type="spellEnd"/>
+      <w:r>
+        <w:t>"/&gt;&lt;/Cell&gt;</w:t>
+      </w:r>
+    </w:p>
+    <w:p>
+      <w:r>
+        <w:t xml:space="preserve">    &lt;Cell </w:t>
+      </w:r>
+      <w:proofErr w:type="spellStart"/>
+      <w:r>
+        <w:t>ss</w:t>
+      </w:r>
+      <w:proofErr w:type="gramStart"/>
+      <w:r>
+        <w:t>:StyleID</w:t>
+      </w:r>
+      <w:proofErr w:type="spellEnd"/>
+      <w:proofErr w:type="gramEnd"/>
+      <w:r>
+        <w:t xml:space="preserve">="s27"&gt;&lt;Data </w:t>
+      </w:r>
+      <w:proofErr w:type="spellStart"/>
+      <w:r>
+        <w:t>ss:Type</w:t>
+      </w:r>
+      <w:proofErr w:type="spellEnd"/>
+      <w:r>
+        <w:t>="Number"&gt;1986&lt;/Data&gt;&lt;</w:t>
+      </w:r>
+      <w:proofErr w:type="spellStart"/>
+      <w:r>
+        <w:t>NamedCell</w:t>
+      </w:r>
+      <w:proofErr w:type="spellEnd"/>
+    </w:p>
+    <w:p>
+      <w:r>
+        <w:t xml:space="preserve">      </w:t>
+      </w:r>
+      <w:proofErr w:type="spellStart"/>
+      <w:proofErr w:type="gramStart"/>
+      <w:r>
+        <w:t>ss:</w:t>
+      </w:r>
+      <w:proofErr w:type="gramEnd"/>
+      <w:r>
+        <w:t>Name</w:t>
+      </w:r>
+      <w:proofErr w:type="spellEnd"/>
+      <w:r>
+        <w:t>="_</w:t>
+      </w:r>
+      <w:proofErr w:type="spellStart"/>
+      <w:r>
+        <w:t>FilterDatabase</w:t>
+      </w:r>
+      <w:proofErr w:type="spellEnd"/>
+      <w:r>
+        <w:t>"/&gt;&lt;/Cell&gt;</w:t>
+      </w:r>
+    </w:p>
+    <w:p>
+      <w:r>
+        <w:t xml:space="preserve">    &lt;Cell </w:t>
+      </w:r>
+      <w:proofErr w:type="spellStart"/>
+      <w:r>
+        <w:t>ss</w:t>
+      </w:r>
+      <w:proofErr w:type="gramStart"/>
+      <w:r>
+        <w:t>:StyleID</w:t>
+      </w:r>
+      <w:proofErr w:type="spellEnd"/>
+      <w:proofErr w:type="gramEnd"/>
+      <w:r>
+        <w:t xml:space="preserve">="s95"&gt;&lt;Data </w:t>
+      </w:r>
+      <w:proofErr w:type="spellStart"/>
+      <w:r>
+        <w:t>ss:Type</w:t>
+      </w:r>
+      <w:proofErr w:type="spellEnd"/>
+      <w:r>
+        <w:t>="String"&gt;Hannah%20and%20Her%20Sisters&lt;/Data&gt;&lt;</w:t>
+      </w:r>
+      <w:proofErr w:type="spellStart"/>
+      <w:r>
+        <w:t>NamedCell</w:t>
+      </w:r>
+      <w:proofErr w:type="spellEnd"/>
+    </w:p>
+    <w:p>
+      <w:r>
+        <w:lastRenderedPageBreak/>
+        <w:t xml:space="preserve">      </w:t>
+      </w:r>
+      <w:proofErr w:type="spellStart"/>
+      <w:proofErr w:type="gramStart"/>
+      <w:r>
+        <w:t>ss:</w:t>
+      </w:r>
+      <w:proofErr w:type="gramEnd"/>
+      <w:r>
+        <w:t>Name</w:t>
+      </w:r>
+      <w:proofErr w:type="spellEnd"/>
+      <w:r>
+        <w:t>="_</w:t>
+      </w:r>
+      <w:proofErr w:type="spellStart"/>
+      <w:r>
+        <w:t>FilterDatabase</w:t>
+      </w:r>
+      <w:proofErr w:type="spellEnd"/>
+      <w:r>
+        <w:t>"/&gt;&lt;/Cell&gt;</w:t>
+      </w:r>
+    </w:p>
+    <w:p>
+      <w:r>
+        <w:t xml:space="preserve">    &lt;Cell </w:t>
+      </w:r>
+      <w:proofErr w:type="spellStart"/>
+      <w:r>
+        <w:t>ss</w:t>
+      </w:r>
+      <w:proofErr w:type="gramStart"/>
+      <w:r>
+        <w:t>:StyleID</w:t>
+      </w:r>
+      <w:proofErr w:type="spellEnd"/>
+      <w:proofErr w:type="gramEnd"/>
+      <w:r>
+        <w:t>="s28"&gt;&lt;</w:t>
+      </w:r>
+      <w:proofErr w:type="spellStart"/>
+      <w:r>
+        <w:t>NamedCell</w:t>
+      </w:r>
+      <w:proofErr w:type="spellEnd"/>
+      <w:r>
+        <w:t xml:space="preserve"> </w:t>
+      </w:r>
+      <w:proofErr w:type="spellStart"/>
+      <w:r>
+        <w:t>ss:Name</w:t>
+      </w:r>
+      <w:proofErr w:type="spellEnd"/>
+      <w:r>
+        <w:t>="_</w:t>
+      </w:r>
+      <w:proofErr w:type="spellStart"/>
+      <w:r>
+        <w:t>FilterDatabase</w:t>
+      </w:r>
+      <w:proofErr w:type="spellEnd"/>
+      <w:r>
+        <w:t>"/&gt;&lt;/Cell&gt;</w:t>
+      </w:r>
+    </w:p>
+    <w:p>
+      <w:r>
+        <w:t xml:space="preserve">    &lt;Cell </w:t>
+      </w:r>
+      <w:proofErr w:type="spellStart"/>
+      <w:r>
+        <w:t>ss</w:t>
+      </w:r>
+      <w:proofErr w:type="gramStart"/>
+      <w:r>
+        <w:t>:StyleID</w:t>
+      </w:r>
+      <w:proofErr w:type="spellEnd"/>
+      <w:proofErr w:type="gramEnd"/>
+      <w:r>
+        <w:t>="s27"&gt;&lt;</w:t>
+      </w:r>
+      <w:proofErr w:type="spellStart"/>
+      <w:r>
+        <w:t>NamedCell</w:t>
+      </w:r>
+      <w:proofErr w:type="spellEnd"/>
+      <w:r>
+        <w:t xml:space="preserve"> </w:t>
+      </w:r>
+      <w:proofErr w:type="spellStart"/>
+      <w:r>
+        <w:t>ss:Name</w:t>
+      </w:r>
+      <w:proofErr w:type="spellEnd"/>
+      <w:r>
+        <w:t>="_</w:t>
+      </w:r>
+      <w:proofErr w:type="spellStart"/>
+      <w:r>
+        <w:t>FilterDatabase</w:t>
+      </w:r>
+      <w:proofErr w:type="spellEnd"/>
+      <w:r>
+        <w:t>"/&gt;&lt;/Cell&gt;</w:t>
+      </w:r>
+    </w:p>
+    <w:p>
+      <w:r>
+        <w:t xml:space="preserve">    &lt;Cell </w:t>
+      </w:r>
+      <w:proofErr w:type="spellStart"/>
+      <w:r>
+        <w:t>ss</w:t>
+      </w:r>
+      <w:proofErr w:type="gramStart"/>
+      <w:r>
+        <w:t>:StyleID</w:t>
+      </w:r>
+      <w:proofErr w:type="spellEnd"/>
+      <w:proofErr w:type="gramEnd"/>
+      <w:r>
+        <w:t xml:space="preserve">="s46"&gt;&lt;Data </w:t>
+      </w:r>
+      <w:proofErr w:type="spellStart"/>
+      <w:r>
+        <w:t>ss:Type</w:t>
+      </w:r>
+      <w:proofErr w:type="spellEnd"/>
+      <w:r>
+        <w:t>="String"&gt;Directed by&lt;/Data&gt;&lt;</w:t>
+      </w:r>
+      <w:proofErr w:type="spellStart"/>
+      <w:r>
+        <w:t>NamedCell</w:t>
+      </w:r>
+      <w:proofErr w:type="spellEnd"/>
+    </w:p>
+    <w:p>
+      <w:r>
+        <w:t xml:space="preserve">      </w:t>
+      </w:r>
+      <w:proofErr w:type="spellStart"/>
+      <w:proofErr w:type="gramStart"/>
+      <w:r>
+        <w:t>ss:</w:t>
+      </w:r>
+      <w:proofErr w:type="gramEnd"/>
+      <w:r>
+        <w:t>Name</w:t>
+      </w:r>
+      <w:proofErr w:type="spellEnd"/>
+      <w:r>
+        <w:t>="_</w:t>
+      </w:r>
+      <w:proofErr w:type="spellStart"/>
+      <w:r>
+        <w:t>FilterDatabase</w:t>
+      </w:r>
+      <w:proofErr w:type="spellEnd"/>
+      <w:r>
+        <w:t>"/&gt;&lt;/Cell&gt;</w:t>
+      </w:r>
+    </w:p>
+    <w:p>
+      <w:r>
+        <w:t xml:space="preserve">    &lt;Cell </w:t>
+      </w:r>
+      <w:proofErr w:type="spellStart"/>
+      <w:r>
+        <w:t>ss</w:t>
+      </w:r>
+      <w:proofErr w:type="gramStart"/>
+      <w:r>
+        <w:t>:StyleID</w:t>
+      </w:r>
+      <w:proofErr w:type="spellEnd"/>
+      <w:proofErr w:type="gramEnd"/>
+      <w:r>
+        <w:t xml:space="preserve">="s27"&gt;&lt;Data </w:t>
+      </w:r>
+      <w:proofErr w:type="spellStart"/>
+      <w:r>
+        <w:t>ss:Type</w:t>
+      </w:r>
+      <w:proofErr w:type="spellEnd"/>
+      <w:r>
+        <w:t>="String"&gt;Woody Allen&lt;/Data&gt;&lt;</w:t>
+      </w:r>
+      <w:proofErr w:type="spellStart"/>
+      <w:r>
+        <w:t>NamedCell</w:t>
+      </w:r>
+      <w:proofErr w:type="spellEnd"/>
+    </w:p>
+    <w:p>
+      <w:r>
+        <w:t xml:space="preserve">      </w:t>
+      </w:r>
+      <w:proofErr w:type="spellStart"/>
+      <w:proofErr w:type="gramStart"/>
+      <w:r>
+        <w:t>ss:</w:t>
+      </w:r>
+      <w:proofErr w:type="gramEnd"/>
+      <w:r>
+        <w:t>Name</w:t>
+      </w:r>
+      <w:proofErr w:type="spellEnd"/>
+      <w:r>
+        <w:t>="_</w:t>
+      </w:r>
+      <w:proofErr w:type="spellStart"/>
+      <w:r>
+        <w:t>FilterDatabase</w:t>
+      </w:r>
+      <w:proofErr w:type="spellEnd"/>
+      <w:r>
+        <w:t>"/&gt;&lt;/Cell&gt;</w:t>
+      </w:r>
+    </w:p>
+    <w:p>
+      <w:r>
+        <w:t xml:space="preserve">    &lt;Cell </w:t>
+      </w:r>
+      <w:proofErr w:type="spellStart"/>
+      <w:r>
+        <w:t>ss</w:t>
+      </w:r>
+      <w:proofErr w:type="gramStart"/>
+      <w:r>
+        <w:t>:StyleID</w:t>
+      </w:r>
+      <w:proofErr w:type="spellEnd"/>
+      <w:proofErr w:type="gramEnd"/>
+      <w:r>
+        <w:t>="s28"&gt;&lt;Data ss:Type="String"&gt;http://www.imdb.com/name/nm0000095/&lt;/Data&gt;&lt;NamedCell</w:t>
+      </w:r>
+    </w:p>
+    <w:p>
+      <w:r>
+        <w:t xml:space="preserve">      </w:t>
+      </w:r>
+      <w:proofErr w:type="spellStart"/>
+      <w:proofErr w:type="gramStart"/>
+      <w:r>
+        <w:t>ss:</w:t>
+      </w:r>
+      <w:proofErr w:type="gramEnd"/>
+      <w:r>
+        <w:t>Name</w:t>
+      </w:r>
+      <w:proofErr w:type="spellEnd"/>
+      <w:r>
+        <w:t>="_</w:t>
+      </w:r>
+      <w:proofErr w:type="spellStart"/>
+      <w:r>
+        <w:t>FilterDatabase</w:t>
+      </w:r>
+      <w:proofErr w:type="spellEnd"/>
+      <w:r>
+        <w:t>"/&gt;&lt;/Cell&gt;</w:t>
+      </w:r>
+    </w:p>
+    <w:p>
+      <w:r>
+        <w:t xml:space="preserve">    &lt;Cell </w:t>
+      </w:r>
+      <w:proofErr w:type="spellStart"/>
+      <w:r>
+        <w:t>ss</w:t>
+      </w:r>
+      <w:proofErr w:type="gramStart"/>
+      <w:r>
+        <w:t>:StyleID</w:t>
+      </w:r>
+      <w:proofErr w:type="spellEnd"/>
+      <w:proofErr w:type="gramEnd"/>
+      <w:r>
+        <w:t xml:space="preserve">="s93"&gt;&lt;Data </w:t>
+      </w:r>
+      <w:proofErr w:type="spellStart"/>
+      <w:r>
+        <w:t>ss:Type</w:t>
+      </w:r>
+      <w:proofErr w:type="spellEnd"/>
+      <w:r>
+        <w:t xml:space="preserve">="String"&gt;W. 95th St. and West End </w:t>
+      </w:r>
+      <w:proofErr w:type="spellStart"/>
+      <w:r>
+        <w:t>Ave.&amp;lt;br&amp;gt;Upper</w:t>
+      </w:r>
+      <w:proofErr w:type="spellEnd"/>
+      <w:r>
+        <w:t xml:space="preserve"> West </w:t>
+      </w:r>
+      <w:proofErr w:type="spellStart"/>
+      <w:r>
+        <w:t>Side&amp;lt;br&amp;gt;Manhattan</w:t>
+      </w:r>
+      <w:proofErr w:type="spellEnd"/>
+      <w:r>
+        <w:t>&lt;/Data&gt;&lt;</w:t>
+      </w:r>
+      <w:proofErr w:type="spellStart"/>
+      <w:r>
+        <w:t>NamedCell</w:t>
+      </w:r>
+      <w:proofErr w:type="spellEnd"/>
+    </w:p>
+    <w:p>
+      <w:r>
+        <w:t xml:space="preserve">      </w:t>
+      </w:r>
+      <w:proofErr w:type="spellStart"/>
+      <w:proofErr w:type="gramStart"/>
+      <w:r>
+        <w:t>ss:</w:t>
+      </w:r>
+      <w:proofErr w:type="gramEnd"/>
+      <w:r>
+        <w:t>Name</w:t>
+      </w:r>
+      <w:proofErr w:type="spellEnd"/>
+      <w:r>
+        <w:t>="_</w:t>
+      </w:r>
+      <w:proofErr w:type="spellStart"/>
+      <w:r>
+        <w:t>FilterDatabase</w:t>
+      </w:r>
+      <w:proofErr w:type="spellEnd"/>
+      <w:r>
+        <w:t>"/&gt;&lt;/Cell&gt;</w:t>
+      </w:r>
+    </w:p>
+    <w:p>
+      <w:r>
+        <w:t xml:space="preserve">    &lt;Cell </w:t>
+      </w:r>
+      <w:proofErr w:type="spellStart"/>
+      <w:r>
+        <w:t>ss</w:t>
+      </w:r>
+      <w:proofErr w:type="gramStart"/>
+      <w:r>
+        <w:t>:StyleID</w:t>
+      </w:r>
+      <w:proofErr w:type="spellEnd"/>
+      <w:proofErr w:type="gramEnd"/>
+      <w:r>
+        <w:t xml:space="preserve">="s50"&gt;&lt;Data </w:t>
+      </w:r>
+      <w:proofErr w:type="spellStart"/>
+      <w:r>
+        <w:t>ss:Type</w:t>
+      </w:r>
+      <w:proofErr w:type="spellEnd"/>
+      <w:r>
+        <w:t>="Number"&gt;40.794600000000003&lt;/Data&gt;&lt;</w:t>
+      </w:r>
+      <w:proofErr w:type="spellStart"/>
+      <w:r>
+        <w:t>NamedCell</w:t>
+      </w:r>
+      <w:proofErr w:type="spellEnd"/>
+    </w:p>
+    <w:p>
+      <w:r>
+        <w:t xml:space="preserve">      </w:t>
+      </w:r>
+      <w:proofErr w:type="spellStart"/>
+      <w:proofErr w:type="gramStart"/>
+      <w:r>
+        <w:t>ss:</w:t>
+      </w:r>
+      <w:proofErr w:type="gramEnd"/>
+      <w:r>
+        <w:t>Name</w:t>
+      </w:r>
+      <w:proofErr w:type="spellEnd"/>
+      <w:r>
+        <w:t>="_</w:t>
+      </w:r>
+      <w:proofErr w:type="spellStart"/>
+      <w:r>
+        <w:t>FilterDatabase</w:t>
+      </w:r>
+      <w:proofErr w:type="spellEnd"/>
+      <w:r>
+        <w:t>"/&gt;&lt;/Cell&gt;</w:t>
+      </w:r>
+    </w:p>
+    <w:p>
+      <w:r>
+        <w:t xml:space="preserve">    &lt;Cell </w:t>
+      </w:r>
+      <w:proofErr w:type="spellStart"/>
+      <w:r>
+        <w:t>ss</w:t>
+      </w:r>
+      <w:proofErr w:type="gramStart"/>
+      <w:r>
+        <w:t>:StyleID</w:t>
+      </w:r>
+      <w:proofErr w:type="spellEnd"/>
+      <w:proofErr w:type="gramEnd"/>
+      <w:r>
+        <w:t xml:space="preserve">="s50"&gt;&lt;Data </w:t>
+      </w:r>
+      <w:proofErr w:type="spellStart"/>
+      <w:r>
+        <w:t>ss:Type</w:t>
+      </w:r>
+      <w:proofErr w:type="spellEnd"/>
+      <w:r>
+        <w:t>="Number"&gt;-73.973699999999994&lt;/Data&gt;&lt;</w:t>
+      </w:r>
+      <w:proofErr w:type="spellStart"/>
+      <w:r>
+        <w:t>NamedCell</w:t>
+      </w:r>
+      <w:proofErr w:type="spellEnd"/>
+    </w:p>
+    <w:p>
+      <w:r>
+        <w:t xml:space="preserve">      </w:t>
+      </w:r>
+      <w:proofErr w:type="spellStart"/>
+      <w:proofErr w:type="gramStart"/>
+      <w:r>
+        <w:t>ss:</w:t>
+      </w:r>
+      <w:proofErr w:type="gramEnd"/>
+      <w:r>
+        <w:t>Name</w:t>
+      </w:r>
+      <w:proofErr w:type="spellEnd"/>
+      <w:r>
+        <w:t>="_</w:t>
+      </w:r>
+      <w:proofErr w:type="spellStart"/>
+      <w:r>
+        <w:t>FilterDatabase</w:t>
+      </w:r>
+      <w:proofErr w:type="spellEnd"/>
+      <w:r>
+        <w:t>"/&gt;&lt;/Cell&gt;</w:t>
+      </w:r>
+    </w:p>
+    <w:p>
+      <w:r>
+        <w:t xml:space="preserve">    &lt;Cell </w:t>
+      </w:r>
+      <w:proofErr w:type="spellStart"/>
+      <w:r>
+        <w:t>ss</w:t>
+      </w:r>
+      <w:proofErr w:type="gramStart"/>
+      <w:r>
+        <w:t>:StyleID</w:t>
+      </w:r>
+      <w:proofErr w:type="spellEnd"/>
+      <w:proofErr w:type="gramEnd"/>
+      <w:r>
+        <w:t xml:space="preserve">="s28"&gt;&lt;Data </w:t>
+      </w:r>
+      <w:proofErr w:type="spellStart"/>
+      <w:r>
+        <w:t>ss:Type</w:t>
+      </w:r>
+      <w:proofErr w:type="spellEnd"/>
+      <w:r>
+        <w:t>="String"&gt;Manhattan&lt;/Data&gt;&lt;</w:t>
+      </w:r>
+      <w:proofErr w:type="spellStart"/>
+      <w:r>
+        <w:t>NamedCell</w:t>
+      </w:r>
+      <w:proofErr w:type="spellEnd"/>
+    </w:p>
+    <w:p>
+      <w:r>
+        <w:t xml:space="preserve">      </w:t>
+      </w:r>
+      <w:proofErr w:type="spellStart"/>
+      <w:proofErr w:type="gramStart"/>
+      <w:r>
+        <w:t>ss:</w:t>
+      </w:r>
+      <w:proofErr w:type="gramEnd"/>
+      <w:r>
+        <w:t>Name</w:t>
+      </w:r>
+      <w:proofErr w:type="spellEnd"/>
+      <w:r>
+        <w:t>="_</w:t>
+      </w:r>
+      <w:proofErr w:type="spellStart"/>
+      <w:r>
+        <w:t>FilterDatabase</w:t>
+      </w:r>
+      <w:proofErr w:type="spellEnd"/>
+      <w:r>
+        <w:t>"/&gt;&lt;/Cell&gt;</w:t>
+      </w:r>
+    </w:p>
+    <w:p>
+      <w:r>
+        <w:t xml:space="preserve">    &lt;Cell </w:t>
+      </w:r>
+      <w:proofErr w:type="spellStart"/>
+      <w:r>
+        <w:t>ss</w:t>
+      </w:r>
+      <w:proofErr w:type="gramStart"/>
+      <w:r>
+        <w:t>:StyleID</w:t>
+      </w:r>
+      <w:proofErr w:type="spellEnd"/>
+      <w:proofErr w:type="gramEnd"/>
+      <w:r>
+        <w:t xml:space="preserve">="s28"&gt;&lt;Data </w:t>
+      </w:r>
+      <w:proofErr w:type="spellStart"/>
+      <w:r>
+        <w:t>ss:Type</w:t>
+      </w:r>
+      <w:proofErr w:type="spellEnd"/>
+      <w:r>
+        <w:t>="String"&gt;Upper West Side&lt;/Data&gt;&lt;</w:t>
+      </w:r>
+      <w:proofErr w:type="spellStart"/>
+      <w:r>
+        <w:t>NamedCell</w:t>
+      </w:r>
+      <w:proofErr w:type="spellEnd"/>
+    </w:p>
+    <w:p>
+      <w:r>
+        <w:t xml:space="preserve">      </w:t>
+      </w:r>
+      <w:proofErr w:type="spellStart"/>
+      <w:proofErr w:type="gramStart"/>
+      <w:r>
+        <w:t>ss:</w:t>
+      </w:r>
+      <w:proofErr w:type="gramEnd"/>
+      <w:r>
+        <w:t>Name</w:t>
+      </w:r>
+      <w:proofErr w:type="spellEnd"/>
+      <w:r>
+        <w:t>="_</w:t>
+      </w:r>
+      <w:proofErr w:type="spellStart"/>
+      <w:r>
+        <w:t>FilterDatabase</w:t>
+      </w:r>
+      <w:proofErr w:type="spellEnd"/>
+      <w:r>
+        <w:t>"/&gt;&lt;/Cell&gt;</w:t>
+      </w:r>
+    </w:p>
+    <w:p>
+      <w:r>
+        <w:t xml:space="preserve">    &lt;Cell </w:t>
+      </w:r>
+      <w:proofErr w:type="spellStart"/>
+      <w:r>
+        <w:t>ss</w:t>
+      </w:r>
+      <w:proofErr w:type="gramStart"/>
+      <w:r>
+        <w:t>:StyleID</w:t>
+      </w:r>
+      <w:proofErr w:type="spellEnd"/>
+      <w:proofErr w:type="gramEnd"/>
+      <w:r>
+        <w:t xml:space="preserve">="s28"&gt;&lt;Data </w:t>
+      </w:r>
+      <w:proofErr w:type="spellStart"/>
+      <w:r>
+        <w:t>ss:Type</w:t>
+      </w:r>
+      <w:proofErr w:type="spellEnd"/>
+      <w:r>
+        <w:t>="String"&gt;N/A&lt;/Data&gt;&lt;</w:t>
+      </w:r>
+      <w:proofErr w:type="spellStart"/>
+      <w:r>
+        <w:t>NamedCell</w:t>
+      </w:r>
+      <w:proofErr w:type="spellEnd"/>
+    </w:p>
+    <w:p>
+      <w:r>
+        <w:t xml:space="preserve">      </w:t>
+      </w:r>
+      <w:proofErr w:type="spellStart"/>
+      <w:proofErr w:type="gramStart"/>
+      <w:r>
+        <w:t>ss:</w:t>
+      </w:r>
+      <w:proofErr w:type="gramEnd"/>
+      <w:r>
+        <w:t>Name</w:t>
+      </w:r>
+      <w:proofErr w:type="spellEnd"/>
+      <w:r>
+        <w:t>="_</w:t>
+      </w:r>
+      <w:proofErr w:type="spellStart"/>
+      <w:r>
+        <w:t>FilterDatabase</w:t>
+      </w:r>
+      <w:proofErr w:type="spellEnd"/>
+      <w:r>
+        <w:t>"/&gt;&lt;/Cell&gt;</w:t>
+      </w:r>
+    </w:p>
+    <w:p>
+      <w:r>
+        <w:t xml:space="preserve">    &lt;Cell </w:t>
+      </w:r>
+      <w:proofErr w:type="spellStart"/>
+      <w:r>
+        <w:t>ss</w:t>
+      </w:r>
+      <w:proofErr w:type="gramStart"/>
+      <w:r>
+        <w:t>:StyleID</w:t>
+      </w:r>
+      <w:proofErr w:type="spellEnd"/>
+      <w:proofErr w:type="gramEnd"/>
+      <w:r>
+        <w:t xml:space="preserve">="s28"&gt;&lt;Data </w:t>
+      </w:r>
+      <w:proofErr w:type="spellStart"/>
+      <w:r>
+        <w:t>ss:Type</w:t>
+      </w:r>
+      <w:proofErr w:type="spellEnd"/>
+      <w:r>
+        <w:t>="String"&gt;Film&lt;/Data&gt;&lt;</w:t>
+      </w:r>
+      <w:proofErr w:type="spellStart"/>
+      <w:r>
+        <w:t>NamedCell</w:t>
+      </w:r>
+      <w:proofErr w:type="spellEnd"/>
+    </w:p>
+    <w:p>
+      <w:r>
+        <w:t xml:space="preserve">      </w:t>
+      </w:r>
+      <w:proofErr w:type="spellStart"/>
+      <w:proofErr w:type="gramStart"/>
+      <w:r>
+        <w:t>ss:</w:t>
+      </w:r>
+      <w:proofErr w:type="gramEnd"/>
+      <w:r>
+        <w:t>Name</w:t>
+      </w:r>
+      <w:proofErr w:type="spellEnd"/>
+      <w:r>
+        <w:t>="_</w:t>
+      </w:r>
+      <w:proofErr w:type="spellStart"/>
+      <w:r>
+        <w:t>FilterDatabase</w:t>
+      </w:r>
+      <w:proofErr w:type="spellEnd"/>
+      <w:r>
+        <w:t>"/&gt;&lt;/Cell&gt;</w:t>
+      </w:r>
+    </w:p>
+    <w:p>
+      <w:r>
+        <w:t xml:space="preserve">    &lt;Cell </w:t>
+      </w:r>
+      <w:proofErr w:type="spellStart"/>
+      <w:r>
+        <w:t>ss</w:t>
+      </w:r>
+      <w:proofErr w:type="gramStart"/>
+      <w:r>
+        <w:t>:StyleID</w:t>
+      </w:r>
+      <w:proofErr w:type="spellEnd"/>
+      <w:proofErr w:type="gramEnd"/>
+      <w:r>
+        <w:t>="s28"&gt;&lt;Data ss:Type="String"&gt;http://www.imdb.com/title/tt0091167/&lt;/Data&gt;&lt;NamedCell</w:t>
+      </w:r>
+    </w:p>
+    <w:p>
+      <w:r>
+        <w:t xml:space="preserve">      </w:t>
+      </w:r>
+      <w:proofErr w:type="spellStart"/>
+      <w:proofErr w:type="gramStart"/>
+      <w:r>
+        <w:t>ss:</w:t>
+      </w:r>
+      <w:proofErr w:type="gramEnd"/>
+      <w:r>
+        <w:t>Name</w:t>
+      </w:r>
+      <w:proofErr w:type="spellEnd"/>
+      <w:r>
+        <w:t>="_</w:t>
+      </w:r>
+      <w:proofErr w:type="spellStart"/>
+      <w:r>
+        <w:t>FilterDatabase</w:t>
+      </w:r>
+      <w:proofErr w:type="spellEnd"/>
+      <w:r>
+        <w:t>"/&gt;&lt;/Cell&gt;</w:t>
+      </w:r>
+    </w:p>
+    <w:p>
+      <w:r>
+        <w:lastRenderedPageBreak/>
+        <w:t xml:space="preserve">    &lt;Cell </w:t>
+      </w:r>
+      <w:proofErr w:type="spellStart"/>
+      <w:r>
+        <w:t>ss</w:t>
+      </w:r>
+      <w:proofErr w:type="gramStart"/>
+      <w:r>
+        <w:t>:StyleID</w:t>
+      </w:r>
+      <w:proofErr w:type="spellEnd"/>
+      <w:proofErr w:type="gramEnd"/>
+      <w:r>
+        <w:t xml:space="preserve">="s28"&gt;&lt;Data </w:t>
+      </w:r>
+      <w:proofErr w:type="spellStart"/>
+      <w:r>
+        <w:t>ss:Type</w:t>
+      </w:r>
+      <w:proofErr w:type="spellEnd"/>
+      <w:r>
+        <w:t>="String"&gt;95th Street and West End Avenue&lt;/Data&gt;&lt;</w:t>
+      </w:r>
+      <w:proofErr w:type="spellStart"/>
+      <w:r>
+        <w:t>NamedCell</w:t>
+      </w:r>
+      <w:proofErr w:type="spellEnd"/>
+    </w:p>
+    <w:p>
+      <w:r>
+        <w:t xml:space="preserve">      </w:t>
+      </w:r>
+      <w:proofErr w:type="spellStart"/>
+      <w:proofErr w:type="gramStart"/>
+      <w:r>
+        <w:t>ss:</w:t>
+      </w:r>
+      <w:proofErr w:type="gramEnd"/>
+      <w:r>
+        <w:t>Name</w:t>
+      </w:r>
+      <w:proofErr w:type="spellEnd"/>
+      <w:r>
+        <w:t>="_</w:t>
+      </w:r>
+      <w:proofErr w:type="spellStart"/>
+      <w:r>
+        <w:t>FilterDatabase</w:t>
+      </w:r>
+      <w:proofErr w:type="spellEnd"/>
+      <w:r>
+        <w:t>"/&gt;&lt;/Cell&gt;</w:t>
+      </w:r>
+    </w:p>
+    <w:p>
+      <w:r>
+        <w:t xml:space="preserve">    &lt;Cell </w:t>
+      </w:r>
+      <w:proofErr w:type="spellStart"/>
+      <w:r>
+        <w:t>ss</w:t>
+      </w:r>
+      <w:proofErr w:type="gramStart"/>
+      <w:r>
+        <w:t>:StyleID</w:t>
+      </w:r>
+      <w:proofErr w:type="spellEnd"/>
+      <w:proofErr w:type="gramEnd"/>
+      <w:r>
+        <w:t>="s28"&gt;&lt;</w:t>
+      </w:r>
+      <w:proofErr w:type="spellStart"/>
+      <w:r>
+        <w:t>NamedCell</w:t>
+      </w:r>
+      <w:proofErr w:type="spellEnd"/>
+      <w:r>
+        <w:t xml:space="preserve"> </w:t>
+      </w:r>
+      <w:proofErr w:type="spellStart"/>
+      <w:r>
+        <w:t>ss:Name</w:t>
+      </w:r>
+      <w:proofErr w:type="spellEnd"/>
+      <w:r>
+        <w:t>="_</w:t>
+      </w:r>
+      <w:proofErr w:type="spellStart"/>
+      <w:r>
+        <w:t>FilterDatabase</w:t>
+      </w:r>
+      <w:proofErr w:type="spellEnd"/>
+      <w:r>
+        <w:t>"/&gt;&lt;/Cell&gt;</w:t>
+      </w:r>
+    </w:p>
+    <w:p>
+      <w:r>
+        <w:t xml:space="preserve">    &lt;Cell </w:t>
+      </w:r>
+      <w:proofErr w:type="spellStart"/>
+      <w:r>
+        <w:t>ss</w:t>
+      </w:r>
+      <w:proofErr w:type="gramStart"/>
+      <w:r>
+        <w:t>:StyleID</w:t>
+      </w:r>
+      <w:proofErr w:type="spellEnd"/>
+      <w:proofErr w:type="gramEnd"/>
+      <w:r>
+        <w:t xml:space="preserve">="s43"&gt;&lt;Data </w:t>
+      </w:r>
+      <w:proofErr w:type="spellStart"/>
+      <w:r>
+        <w:t>ss:Type</w:t>
+      </w:r>
+      <w:proofErr w:type="spellEnd"/>
+      <w:r>
+        <w:t>="String"&gt;N&lt;/Data&gt;&lt;</w:t>
+      </w:r>
+      <w:proofErr w:type="spellStart"/>
+      <w:r>
+        <w:t>NamedCell</w:t>
+      </w:r>
+      <w:proofErr w:type="spellEnd"/>
+    </w:p>
+    <w:p>
+      <w:r>
+        <w:t xml:space="preserve">      </w:t>
+      </w:r>
+      <w:proofErr w:type="spellStart"/>
+      <w:proofErr w:type="gramStart"/>
+      <w:r>
+        <w:t>ss:</w:t>
+      </w:r>
+      <w:proofErr w:type="gramEnd"/>
+      <w:r>
+        <w:t>Name</w:t>
+      </w:r>
+      <w:proofErr w:type="spellEnd"/>
+      <w:r>
+        <w:t>="_</w:t>
+      </w:r>
+      <w:proofErr w:type="spellStart"/>
+      <w:r>
+        <w:t>FilterDatabase</w:t>
+      </w:r>
+      <w:proofErr w:type="spellEnd"/>
+      <w:r>
+        <w:t>"/&gt;&lt;/Cell&gt;</w:t>
+      </w:r>
+    </w:p>
+    <w:p>
+      <w:r>
+        <w:t xml:space="preserve">    &lt;Cell </w:t>
+      </w:r>
+      <w:proofErr w:type="spellStart"/>
+      <w:r>
+        <w:t>ss</w:t>
+      </w:r>
+      <w:proofErr w:type="gramStart"/>
+      <w:r>
+        <w:t>:StyleID</w:t>
+      </w:r>
+      <w:proofErr w:type="spellEnd"/>
+      <w:proofErr w:type="gramEnd"/>
+      <w:r>
+        <w:t>="s27"&gt;&lt;</w:t>
+      </w:r>
+      <w:proofErr w:type="spellStart"/>
+      <w:r>
+        <w:t>NamedCell</w:t>
+      </w:r>
+      <w:proofErr w:type="spellEnd"/>
+      <w:r>
+        <w:t xml:space="preserve"> </w:t>
+      </w:r>
+      <w:proofErr w:type="spellStart"/>
+      <w:r>
+        <w:t>ss:Name</w:t>
+      </w:r>
+      <w:proofErr w:type="spellEnd"/>
+      <w:r>
+        <w:t>="_</w:t>
+      </w:r>
+      <w:proofErr w:type="spellStart"/>
+      <w:r>
+        <w:t>FilterDatabase</w:t>
+      </w:r>
+      <w:proofErr w:type="spellEnd"/>
+      <w:r>
+        <w:t>"/&gt;&lt;/Cell&gt;</w:t>
+      </w:r>
+    </w:p>
+    <w:p>
+      <w:r>
+        <w:t xml:space="preserve">    &lt;Cell </w:t>
+      </w:r>
+      <w:proofErr w:type="spellStart"/>
+      <w:r>
+        <w:t>ss</w:t>
+      </w:r>
+      <w:proofErr w:type="gramStart"/>
+      <w:r>
+        <w:t>:StyleID</w:t>
+      </w:r>
+      <w:proofErr w:type="spellEnd"/>
+      <w:proofErr w:type="gramEnd"/>
+      <w:r>
+        <w:t>="s27"&gt;&lt;</w:t>
+      </w:r>
+      <w:proofErr w:type="spellStart"/>
+      <w:r>
+        <w:t>NamedCell</w:t>
+      </w:r>
+      <w:proofErr w:type="spellEnd"/>
+      <w:r>
+        <w:t xml:space="preserve"> </w:t>
+      </w:r>
+      <w:proofErr w:type="spellStart"/>
+      <w:r>
+        <w:t>ss:Name</w:t>
+      </w:r>
+      <w:proofErr w:type="spellEnd"/>
+      <w:r>
+        <w:t>="_</w:t>
+      </w:r>
+      <w:proofErr w:type="spellStart"/>
+      <w:r>
+        <w:t>FilterDatabase</w:t>
+      </w:r>
+      <w:proofErr w:type="spellEnd"/>
+      <w:r>
+        <w:t>"/&gt;&lt;/Cell&gt;</w:t>
+      </w:r>
+    </w:p>
+    <w:p>
+      <w:r>
+        <w:t xml:space="preserve">    &lt;Cell </w:t>
+      </w:r>
+      <w:proofErr w:type="spellStart"/>
+      <w:r>
+        <w:t>ss</w:t>
+      </w:r>
+      <w:proofErr w:type="gramStart"/>
+      <w:r>
+        <w:t>:StyleID</w:t>
+      </w:r>
+      <w:proofErr w:type="spellEnd"/>
+      <w:proofErr w:type="gramEnd"/>
+      <w:r>
+        <w:t xml:space="preserve">="s43"&gt;&lt;Data </w:t>
+      </w:r>
+      <w:proofErr w:type="spellStart"/>
+      <w:r>
+        <w:t>ss:Type</w:t>
+      </w:r>
+      <w:proofErr w:type="spellEnd"/>
+      <w:r>
+        <w:t>="String"&gt;N&lt;/Data&gt;&lt;</w:t>
+      </w:r>
+      <w:proofErr w:type="spellStart"/>
+      <w:r>
+        <w:t>NamedCell</w:t>
+      </w:r>
+      <w:proofErr w:type="spellEnd"/>
+    </w:p>
+    <w:p>
+      <w:r>
+        <w:t xml:space="preserve">      </w:t>
+      </w:r>
+      <w:proofErr w:type="spellStart"/>
+      <w:proofErr w:type="gramStart"/>
+      <w:r>
+        <w:t>ss:</w:t>
+      </w:r>
+      <w:proofErr w:type="gramEnd"/>
+      <w:r>
+        <w:t>Name</w:t>
+      </w:r>
+      <w:proofErr w:type="spellEnd"/>
+      <w:r>
+        <w:t>="_</w:t>
+      </w:r>
+      <w:proofErr w:type="spellStart"/>
+      <w:r>
+        <w:t>FilterDatabase</w:t>
+      </w:r>
+      <w:proofErr w:type="spellEnd"/>
+      <w:r>
+        <w:t>"/&gt;&lt;/Cell&gt;</w:t>
+      </w:r>
+    </w:p>
+    <w:p>
+      <w:r>
+        <w:t xml:space="preserve">   &lt;/Row&gt;</w:t>
+      </w:r>
+    </w:p>
+    <w:p>
+      <w:r>
+        <w:t xml:space="preserve">    ...</w:t>
+      </w:r>
+    </w:p>
+    <w:p>
+      <w:pPr>
+        <w:jc w:val="both"/>
+      </w:pPr>
     </w:p>
     <w:sectPr>
       <w:pgSz w:w="11906" w:h="16838"/>
@@ -1156,6 +4747,75 @@
     </w:sectPr>
   </w:body>
 </w:document>
+</file>
+
+<file path=word/endnotes.xml><?xml version="1.0" encoding="utf-8"?>
+<w:endnotes xmlns:ve="http://schemas.openxmlformats.org/markup-compatibility/2006" xmlns:o="urn:schemas-microsoft-com:office:office" xmlns:r="http://schemas.openxmlformats.org/officeDocument/2006/relationships" xmlns:m="http://schemas.openxmlformats.org/officeDocument/2006/math" xmlns:v="urn:schemas-microsoft-com:vml" xmlns:wp="http://schemas.openxmlformats.org/drawingml/2006/wordprocessingDrawing" xmlns:w10="urn:schemas-microsoft-com:office:word" xmlns:w="http://schemas.openxmlformats.org/wordprocessingml/2006/main" xmlns:wne="http://schemas.microsoft.com/office/word/2006/wordml">
+  <w:endnote w:type="separator" w:id="-1">
+    <w:p>
+      <w:pPr>
+        <w:spacing w:after="0" w:line="240" w:lineRule="auto"/>
+      </w:pPr>
+      <w:r>
+        <w:separator/>
+      </w:r>
+    </w:p>
+  </w:endnote>
+  <w:endnote w:type="continuationSeparator" w:id="0">
+    <w:p>
+      <w:pPr>
+        <w:spacing w:after="0" w:line="240" w:lineRule="auto"/>
+      </w:pPr>
+      <w:r>
+        <w:continuationSeparator/>
+      </w:r>
+    </w:p>
+  </w:endnote>
+</w:endnotes>
+</file>
+
+<file path=word/footnotes.xml><?xml version="1.0" encoding="utf-8"?>
+<w:footnotes xmlns:ve="http://schemas.openxmlformats.org/markup-compatibility/2006" xmlns:o="urn:schemas-microsoft-com:office:office" xmlns:r="http://schemas.openxmlformats.org/officeDocument/2006/relationships" xmlns:m="http://schemas.openxmlformats.org/officeDocument/2006/math" xmlns:v="urn:schemas-microsoft-com:vml" xmlns:wp="http://schemas.openxmlformats.org/drawingml/2006/wordprocessingDrawing" xmlns:w10="urn:schemas-microsoft-com:office:word" xmlns:w="http://schemas.openxmlformats.org/wordprocessingml/2006/main" xmlns:wne="http://schemas.microsoft.com/office/word/2006/wordml">
+  <w:footnote w:type="separator" w:id="-1">
+    <w:p>
+      <w:pPr>
+        <w:spacing w:after="0" w:line="240" w:lineRule="auto"/>
+      </w:pPr>
+      <w:r>
+        <w:separator/>
+      </w:r>
+    </w:p>
+  </w:footnote>
+  <w:footnote w:type="continuationSeparator" w:id="0">
+    <w:p>
+      <w:pPr>
+        <w:spacing w:after="0" w:line="240" w:lineRule="auto"/>
+      </w:pPr>
+      <w:r>
+        <w:continuationSeparator/>
+      </w:r>
+    </w:p>
+  </w:footnote>
+  <w:footnote w:id="1">
+    <w:p>
+      <w:pPr>
+        <w:pStyle w:val="FootnoteText"/>
+      </w:pPr>
+      <w:r>
+        <w:rPr>
+          <w:rStyle w:val="FootnoteReference"/>
+        </w:rPr>
+        <w:footnoteRef/>
+      </w:r>
+      <w:r>
+        <w:t xml:space="preserve"> </w:t>
+      </w:r>
+      <w:r>
+        <w:t>https://nycopendata.socrata.com/</w:t>
+      </w:r>
+    </w:p>
+  </w:footnote>
+</w:footnotes>
 </file>
 
 <file path=word/numbering.xml><?xml version="1.0" encoding="utf-8"?>
@@ -2131,6 +5791,7 @@
     <w:lsdException w:name="caption" w:uiPriority="35" w:qFormat="1"/>
     <w:lsdException w:name="Title" w:semiHidden="0" w:uiPriority="10" w:unhideWhenUsed="0" w:qFormat="1"/>
     <w:lsdException w:name="Default Paragraph Font" w:uiPriority="1"/>
+    <w:lsdException w:name="Body Text" w:uiPriority="0"/>
     <w:lsdException w:name="Subtitle" w:semiHidden="0" w:uiPriority="11" w:unhideWhenUsed="0" w:qFormat="1"/>
     <w:lsdException w:name="Strong" w:semiHidden="0" w:uiPriority="22" w:unhideWhenUsed="0" w:qFormat="1"/>
     <w:lsdException w:name="Emphasis" w:semiHidden="0" w:uiPriority="20" w:unhideWhenUsed="0" w:qFormat="1"/>
@@ -2338,6 +5999,76 @@
     <w:rPr>
       <w:color w:val="0000FF" w:themeColor="hyperlink"/>
       <w:u w:val="single"/>
+    </w:rPr>
+  </w:style>
+  <w:style w:type="paragraph" w:styleId="BodyText">
+    <w:name w:val="Body Text"/>
+    <w:basedOn w:val="Normal"/>
+    <w:link w:val="BodyTextChar"/>
+    <w:rsid w:val="008817F1"/>
+    <w:pPr>
+      <w:widowControl w:val="0"/>
+      <w:suppressAutoHyphens/>
+      <w:spacing w:after="120" w:line="240" w:lineRule="auto"/>
+    </w:pPr>
+    <w:rPr>
+      <w:rFonts w:ascii="Times New Roman" w:eastAsia="Arial Unicode MS" w:hAnsi="Times New Roman" w:cs="Times New Roman"/>
+      <w:kern w:val="1"/>
+      <w:sz w:val="24"/>
+      <w:szCs w:val="24"/>
+      <w:lang w:val="en-US"/>
+    </w:rPr>
+  </w:style>
+  <w:style w:type="character" w:customStyle="1" w:styleId="BodyTextChar">
+    <w:name w:val="Body Text Char"/>
+    <w:basedOn w:val="DefaultParagraphFont"/>
+    <w:link w:val="BodyText"/>
+    <w:rsid w:val="008817F1"/>
+    <w:rPr>
+      <w:rFonts w:ascii="Times New Roman" w:eastAsia="Arial Unicode MS" w:hAnsi="Times New Roman" w:cs="Times New Roman"/>
+      <w:kern w:val="1"/>
+      <w:sz w:val="24"/>
+      <w:szCs w:val="24"/>
+      <w:lang w:val="en-US"/>
+    </w:rPr>
+  </w:style>
+  <w:style w:type="paragraph" w:styleId="FootnoteText">
+    <w:name w:val="footnote text"/>
+    <w:basedOn w:val="Normal"/>
+    <w:link w:val="FootnoteTextChar"/>
+    <w:uiPriority w:val="99"/>
+    <w:semiHidden/>
+    <w:unhideWhenUsed/>
+    <w:rsid w:val="00A234DA"/>
+    <w:pPr>
+      <w:spacing w:after="0" w:line="240" w:lineRule="auto"/>
+    </w:pPr>
+    <w:rPr>
+      <w:sz w:val="20"/>
+      <w:szCs w:val="20"/>
+    </w:rPr>
+  </w:style>
+  <w:style w:type="character" w:customStyle="1" w:styleId="FootnoteTextChar">
+    <w:name w:val="Footnote Text Char"/>
+    <w:basedOn w:val="DefaultParagraphFont"/>
+    <w:link w:val="FootnoteText"/>
+    <w:uiPriority w:val="99"/>
+    <w:semiHidden/>
+    <w:rsid w:val="00A234DA"/>
+    <w:rPr>
+      <w:sz w:val="20"/>
+      <w:szCs w:val="20"/>
+    </w:rPr>
+  </w:style>
+  <w:style w:type="character" w:styleId="FootnoteReference">
+    <w:name w:val="footnote reference"/>
+    <w:basedOn w:val="DefaultParagraphFont"/>
+    <w:uiPriority w:val="99"/>
+    <w:semiHidden/>
+    <w:unhideWhenUsed/>
+    <w:rsid w:val="00A234DA"/>
+    <w:rPr>
+      <w:vertAlign w:val="superscript"/>
     </w:rPr>
   </w:style>
 </w:styles>
@@ -2624,4 +6355,16 @@
   <a:objectDefaults/>
   <a:extraClrSchemeLst/>
 </a:theme>
+</file>
+
+<file path=customXml/item1.xml><?xml version="1.0" encoding="utf-8"?>
+<b:Sources xmlns:b="http://schemas.openxmlformats.org/officeDocument/2006/bibliography" xmlns="http://schemas.openxmlformats.org/officeDocument/2006/bibliography" SelectedStyle="\APA.XSL" StyleName="APA Fifth Edition"/>
+</file>
+
+<file path=customXml/itemProps1.xml><?xml version="1.0" encoding="utf-8"?>
+<ds:datastoreItem xmlns:ds="http://schemas.openxmlformats.org/officeDocument/2006/customXml" ds:itemID="{1AE273D4-FD49-4B9A-80EF-01BC0BD459A5}">
+  <ds:schemaRefs>
+    <ds:schemaRef ds:uri="http://schemas.openxmlformats.org/officeDocument/2006/bibliography"/>
+  </ds:schemaRefs>
+</ds:datastoreItem>
 </file>
</xml_diff>